<commit_message>
add test and change testplan
</commit_message>
<xml_diff>
--- a/doc/word/测试计划.docx
+++ b/doc/word/测试计划.docx
@@ -577,7 +577,7 @@
                               </a:ln>
                               <a:extLst>
                                 <a:ext uri="{91240B29-F687-4f45-9708-019B960494DF}">
-                                  <a14:hiddenLine xmlns:mo="http://schemas.microsoft.com/office/mac/office/2008/main" xmlns:mv="urn:schemas-microsoft-com:mac:vml" xmlns="" xmlns:o="urn:schemas-microsoft-com:office:office" xmlns:v="urn:schemas-microsoft-com:vml" xmlns:w10="urn:schemas-microsoft-com:office:word" xmlns:w="http://schemas.openxmlformats.org/wordprocessingml/2006/main" xmlns:a14="http://schemas.microsoft.com/office/drawing/2010/main" w="9525">
+                                  <a14:hiddenLine xmlns:a14="http://schemas.microsoft.com/office/drawing/2010/main" xmlns:w="http://schemas.openxmlformats.org/wordprocessingml/2006/main" xmlns:w10="urn:schemas-microsoft-com:office:word" xmlns:v="urn:schemas-microsoft-com:vml" xmlns:o="urn:schemas-microsoft-com:office:office" xmlns="" xmlns:mv="urn:schemas-microsoft-com:mac:vml" xmlns:mo="http://schemas.microsoft.com/office/mac/office/2008/main" w="9525">
                                     <a:solidFill>
                                       <a:srgbClr val="000000"/>
                                     </a:solidFill>
@@ -605,7 +605,7 @@
                 </mc:Choice>
                 <mc:Fallback>
                   <w:pict>
-                    <v:shape w14:anchorId="6ED2919E" id="勾3 2" o:spid="_x0000_s1026" style="position:absolute;left:0;text-align:left;margin-left:6.25pt;margin-top:2.95pt;width:14.95pt;height:10.2pt;z-index:251660288;visibility:visible;mso-wrap-style:square;mso-width-percent:0;mso-height-percent:0;mso-wrap-distance-left:9pt;mso-wrap-distance-top:0;mso-wrap-distance-right:9pt;mso-wrap-distance-bottom:0;mso-position-horizontal:absolute;mso-position-horizontal-relative:text;mso-position-vertical:absolute;mso-position-vertical-relative:text;mso-width-percent:0;mso-height-percent:0;mso-width-relative:page;mso-height-relative:page;v-text-anchor:top" coordsize="1360,1358" o:gfxdata="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" path="m1331,r29,54l1287,109r-71,60l1145,232r-69,67l1007,368r-66,75l876,520r-63,82l751,685r-58,80l642,848r-48,82l551,1011r-40,80l476,1172r-30,79l401,1281r-26,19l348,1320r-23,19l304,1358r-6,-21l290,1310r-11,-34l263,1237r-23,-59l221,1132r-17,-44l186,1049r-15,-36l156,982,140,953,125,928,111,907,100,890,86,873,71,859,58,848,44,838,29,832,15,827,,825,19,806,38,790,58,777,77,765r17,-7l109,752r18,-4l142,746r21,4l184,761r23,18l231,806r23,32l277,878r25,46l327,980r36,83l409,982r48,-81l507,823r54,-79l615,669r57,-73l732,524r63,-71l859,385r65,-65l989,259r66,-60l1124,144r67,-52l1260,44,1331,xe" fillcolor="#bbd5f0" stroked="f">
+                    <v:shape w14:anchorId="681803A3" id="勾3 2" o:spid="_x0000_s1026" style="position:absolute;left:0;text-align:left;margin-left:6.25pt;margin-top:2.95pt;width:14.95pt;height:10.2pt;z-index:251660288;visibility:visible;mso-wrap-style:square;mso-width-percent:0;mso-height-percent:0;mso-wrap-distance-left:9pt;mso-wrap-distance-top:0;mso-wrap-distance-right:9pt;mso-wrap-distance-bottom:0;mso-position-horizontal:absolute;mso-position-horizontal-relative:text;mso-position-vertical:absolute;mso-position-vertical-relative:text;mso-width-percent:0;mso-height-percent:0;mso-width-relative:page;mso-height-relative:page;v-text-anchor:top" coordsize="1360,1358" o:gfxdata="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" path="m1331,r29,54l1287,109r-71,60l1145,232r-69,67l1007,368r-66,75l876,520r-63,82l751,685r-58,80l642,848r-48,82l551,1011r-40,80l476,1172r-30,79l401,1281r-26,19l348,1320r-23,19l304,1358r-6,-21l290,1310r-11,-34l263,1237r-23,-59l221,1132r-17,-44l186,1049r-15,-36l156,982,140,953,125,928,111,907,100,890,86,873,71,859,58,848,44,838,29,832,15,827,,825,19,806,38,790,58,777,77,765r17,-7l109,752r18,-4l142,746r21,4l184,761r23,18l231,806r23,32l277,878r25,46l327,980r36,83l409,982r48,-81l507,823r54,-79l615,669r57,-73l732,524r63,-71l859,385r65,-65l989,259r66,-60l1124,144r67,-52l1260,44,1331,xe" fillcolor="#bbd5f0" stroked="f">
                       <v:fill color2="#9cbee0" focus="100%" type="gradient">
                         <o:fill v:ext="view" type="gradientUnscaled"/>
                       </v:fill>
@@ -1248,13 +1248,6 @@
               </w:rPr>
               <w:t>1.0</w:t>
             </w:r>
-            <w:r>
-              <w:rPr>
-                <w:rFonts w:ascii="Arial" w:hAnsi="Arial" w:cs="Arial"/>
-                <w:sz w:val="24"/>
-              </w:rPr>
-              <w:t>.0</w:t>
-            </w:r>
           </w:p>
         </w:tc>
         <w:tc>
@@ -1361,16 +1354,23 @@
           <w:p>
             <w:pPr>
               <w:rPr>
+                <w:rFonts w:ascii="Arial" w:hAnsi="Arial" w:cs="Arial"/>
+                <w:sz w:val="24"/>
+              </w:rPr>
+            </w:pPr>
+            <w:r>
+              <w:rPr>
                 <w:rFonts w:ascii="Arial" w:hAnsi="Arial" w:cs="Arial" w:hint="eastAsia"/>
                 <w:sz w:val="24"/>
               </w:rPr>
-            </w:pPr>
+              <w:t>1</w:t>
+            </w:r>
             <w:r>
               <w:rPr>
                 <w:rFonts w:ascii="Arial" w:hAnsi="Arial" w:cs="Arial" w:hint="eastAsia"/>
                 <w:sz w:val="24"/>
               </w:rPr>
-              <w:t>1.0.1</w:t>
+              <w:t>.1</w:t>
             </w:r>
           </w:p>
         </w:tc>
@@ -1452,7 +1452,14 @@
                 <w:rFonts w:ascii="Arial" w:hAnsi="Arial" w:cs="Arial" w:hint="eastAsia"/>
                 <w:sz w:val="24"/>
               </w:rPr>
-              <w:t>1.0.2</w:t>
+              <w:t>1</w:t>
+            </w:r>
+            <w:r>
+              <w:rPr>
+                <w:rFonts w:ascii="Arial" w:hAnsi="Arial" w:cs="Arial" w:hint="eastAsia"/>
+                <w:sz w:val="24"/>
+              </w:rPr>
+              <w:t>.2</w:t>
             </w:r>
           </w:p>
         </w:tc>
@@ -1529,6 +1536,13 @@
                 <w:sz w:val="24"/>
               </w:rPr>
             </w:pPr>
+            <w:r>
+              <w:rPr>
+                <w:rFonts w:ascii="Arial" w:hAnsi="Arial" w:cs="Arial" w:hint="eastAsia"/>
+                <w:sz w:val="24"/>
+              </w:rPr>
+              <w:t>1.3</w:t>
+            </w:r>
           </w:p>
         </w:tc>
         <w:tc>
@@ -1542,6 +1556,13 @@
                 <w:sz w:val="24"/>
               </w:rPr>
             </w:pPr>
+            <w:r>
+              <w:rPr>
+                <w:rFonts w:ascii="Arial" w:hAnsi="Arial" w:cs="Arial" w:hint="eastAsia"/>
+                <w:sz w:val="24"/>
+              </w:rPr>
+              <w:t>2016.3.20</w:t>
+            </w:r>
           </w:p>
         </w:tc>
         <w:tc>
@@ -1555,6 +1576,13 @@
                 <w:sz w:val="24"/>
               </w:rPr>
             </w:pPr>
+            <w:r>
+              <w:rPr>
+                <w:rFonts w:ascii="Arial" w:hAnsi="Arial" w:cs="Arial" w:hint="eastAsia"/>
+                <w:sz w:val="24"/>
+              </w:rPr>
+              <w:t>杨锴</w:t>
+            </w:r>
           </w:p>
         </w:tc>
         <w:tc>
@@ -1568,6 +1596,13 @@
                 <w:sz w:val="24"/>
               </w:rPr>
             </w:pPr>
+            <w:r>
+              <w:rPr>
+                <w:rFonts w:ascii="Arial" w:hAnsi="Arial" w:cs="Arial" w:hint="eastAsia"/>
+                <w:sz w:val="24"/>
+              </w:rPr>
+              <w:t>添加性能测试部分</w:t>
+            </w:r>
           </w:p>
         </w:tc>
       </w:tr>
@@ -5328,28 +5363,22 @@
         </w:rPr>
         <w:t xml:space="preserve"> </w:t>
       </w:r>
+      <w:bookmarkEnd w:id="4"/>
       <w:r>
         <w:rPr>
           <w:rFonts w:hint="eastAsia"/>
           <w:b w:val="0"/>
           <w:bCs w:val="0"/>
         </w:rPr>
-        <w:t>小标题</w:t>
-      </w:r>
-      <w:r>
-        <w:rPr>
-          <w:b w:val="0"/>
-          <w:bCs w:val="0"/>
-        </w:rPr>
-        <w:t>2</w:t>
-      </w:r>
-      <w:bookmarkEnd w:id="4"/>
+        <w:t>测试环境</w:t>
+      </w:r>
     </w:p>
     <w:p>
       <w:pPr>
         <w:spacing w:line="400" w:lineRule="exact"/>
         <w:ind w:firstLineChars="200" w:firstLine="480"/>
         <w:rPr>
+          <w:rFonts w:hint="eastAsia"/>
           <w:bCs/>
           <w:sz w:val="24"/>
           <w:szCs w:val="24"/>
@@ -5362,26 +5391,207 @@
           <w:sz w:val="24"/>
           <w:szCs w:val="24"/>
         </w:rPr>
-        <w:t>内容</w:t>
-      </w:r>
-      <w:r>
-        <w:rPr>
+        <w:t>操作系统：</w:t>
+      </w:r>
+      <w:r>
+        <w:rPr>
+          <w:rFonts w:hint="eastAsia"/>
           <w:bCs/>
           <w:sz w:val="24"/>
           <w:szCs w:val="24"/>
         </w:rPr>
-        <w:t>2</w:t>
+        <w:t xml:space="preserve">Mac OSX </w:t>
+      </w:r>
+      <w:r>
+        <w:rPr>
+          <w:rFonts w:hint="eastAsia"/>
+          <w:bCs/>
+          <w:sz w:val="24"/>
+          <w:szCs w:val="24"/>
+        </w:rPr>
+        <w:t>或</w:t>
+      </w:r>
+      <w:r>
+        <w:rPr>
+          <w:rFonts w:hint="eastAsia"/>
+          <w:bCs/>
+          <w:sz w:val="24"/>
+          <w:szCs w:val="24"/>
+        </w:rPr>
+        <w:t xml:space="preserve"> Ubuntu</w:t>
       </w:r>
     </w:p>
     <w:p>
       <w:pPr>
         <w:spacing w:line="400" w:lineRule="exact"/>
+        <w:ind w:firstLineChars="200" w:firstLine="480"/>
         <w:rPr>
           <w:bCs/>
           <w:sz w:val="24"/>
           <w:szCs w:val="24"/>
         </w:rPr>
       </w:pPr>
+      <w:r>
+        <w:rPr>
+          <w:bCs/>
+          <w:sz w:val="24"/>
+          <w:szCs w:val="24"/>
+        </w:rPr>
+        <w:t>IDE:</w:t>
+      </w:r>
+      <w:r>
+        <w:rPr>
+          <w:bCs/>
+          <w:sz w:val="24"/>
+          <w:szCs w:val="24"/>
+        </w:rPr>
+        <w:t xml:space="preserve"> </w:t>
+      </w:r>
+      <w:proofErr w:type="spellStart"/>
+      <w:r>
+        <w:rPr>
+          <w:bCs/>
+          <w:sz w:val="24"/>
+          <w:szCs w:val="24"/>
+        </w:rPr>
+        <w:t>Integ</w:t>
+      </w:r>
+      <w:r>
+        <w:rPr>
+          <w:rFonts w:hint="eastAsia"/>
+          <w:bCs/>
+          <w:sz w:val="24"/>
+          <w:szCs w:val="24"/>
+        </w:rPr>
+        <w:t>l</w:t>
+      </w:r>
+      <w:r>
+        <w:rPr>
+          <w:bCs/>
+          <w:sz w:val="24"/>
+          <w:szCs w:val="24"/>
+        </w:rPr>
+        <w:t>liJ</w:t>
+      </w:r>
+      <w:proofErr w:type="spellEnd"/>
+      <w:r>
+        <w:rPr>
+          <w:bCs/>
+          <w:sz w:val="24"/>
+          <w:szCs w:val="24"/>
+        </w:rPr>
+        <w:t xml:space="preserve"> IDEA 15 </w:t>
+      </w:r>
+    </w:p>
+    <w:p>
+      <w:pPr>
+        <w:spacing w:line="400" w:lineRule="exact"/>
+        <w:ind w:firstLineChars="200" w:firstLine="480"/>
+        <w:rPr>
+          <w:rFonts w:hint="eastAsia"/>
+          <w:bCs/>
+          <w:sz w:val="24"/>
+          <w:szCs w:val="24"/>
+        </w:rPr>
+      </w:pPr>
+      <w:r>
+        <w:rPr>
+          <w:rFonts w:hint="eastAsia"/>
+          <w:bCs/>
+          <w:sz w:val="24"/>
+          <w:szCs w:val="24"/>
+        </w:rPr>
+        <w:t>数据库：</w:t>
+      </w:r>
+      <w:r>
+        <w:rPr>
+          <w:rFonts w:hint="eastAsia"/>
+          <w:bCs/>
+          <w:sz w:val="24"/>
+          <w:szCs w:val="24"/>
+        </w:rPr>
+        <w:t>Mysql5.6</w:t>
+      </w:r>
+    </w:p>
+    <w:p>
+      <w:pPr>
+        <w:spacing w:line="400" w:lineRule="exact"/>
+        <w:ind w:firstLineChars="200" w:firstLine="480"/>
+        <w:rPr>
+          <w:rFonts w:hint="eastAsia"/>
+          <w:bCs/>
+          <w:sz w:val="24"/>
+          <w:szCs w:val="24"/>
+        </w:rPr>
+      </w:pPr>
+      <w:r>
+        <w:rPr>
+          <w:rFonts w:hint="eastAsia"/>
+          <w:bCs/>
+          <w:sz w:val="24"/>
+          <w:szCs w:val="24"/>
+        </w:rPr>
+        <w:t>数据库管理工具：</w:t>
+      </w:r>
+      <w:proofErr w:type="spellStart"/>
+      <w:r>
+        <w:rPr>
+          <w:rFonts w:hint="eastAsia"/>
+          <w:bCs/>
+          <w:sz w:val="24"/>
+          <w:szCs w:val="24"/>
+        </w:rPr>
+        <w:t>Navicat</w:t>
+      </w:r>
+      <w:proofErr w:type="spellEnd"/>
+      <w:r>
+        <w:rPr>
+          <w:rFonts w:hint="eastAsia"/>
+          <w:bCs/>
+          <w:sz w:val="24"/>
+          <w:szCs w:val="24"/>
+        </w:rPr>
+        <w:t xml:space="preserve"> Premium</w:t>
+      </w:r>
+    </w:p>
+    <w:p>
+      <w:pPr>
+        <w:spacing w:line="400" w:lineRule="exact"/>
+        <w:ind w:firstLineChars="200" w:firstLine="480"/>
+        <w:rPr>
+          <w:bCs/>
+          <w:sz w:val="24"/>
+          <w:szCs w:val="24"/>
+        </w:rPr>
+      </w:pPr>
+      <w:r>
+        <w:rPr>
+          <w:rFonts w:hint="eastAsia"/>
+          <w:bCs/>
+          <w:sz w:val="24"/>
+          <w:szCs w:val="24"/>
+        </w:rPr>
+        <w:t>版本控制工具：</w:t>
+      </w:r>
+      <w:r>
+        <w:rPr>
+          <w:rFonts w:hint="eastAsia"/>
+          <w:bCs/>
+          <w:sz w:val="24"/>
+          <w:szCs w:val="24"/>
+        </w:rPr>
+        <w:t>Git2.7.3</w:t>
+      </w:r>
+    </w:p>
+    <w:p>
+      <w:pPr>
+        <w:spacing w:line="400" w:lineRule="exact"/>
+        <w:rPr>
+          <w:bCs/>
+          <w:sz w:val="24"/>
+          <w:szCs w:val="24"/>
+        </w:rPr>
+      </w:pPr>
     </w:p>
     <w:p>
       <w:pPr>
@@ -5404,7 +5614,13 @@
         <w:rPr>
           <w:rFonts w:hint="eastAsia"/>
         </w:rPr>
-        <w:t>详细测试</w:t>
+        <w:t>功能</w:t>
+      </w:r>
+      <w:r>
+        <w:rPr>
+          <w:rFonts w:hint="eastAsia"/>
+        </w:rPr>
+        <w:t>测试</w:t>
       </w:r>
       <w:bookmarkEnd w:id="5"/>
     </w:p>
@@ -6160,6 +6376,7 @@
                 <w:rFonts w:ascii="宋体" w:hAnsi="宋体" w:hint="eastAsia"/>
                 <w:szCs w:val="21"/>
               </w:rPr>
+              <w:lastRenderedPageBreak/>
               <w:t>数据项</w:t>
             </w:r>
           </w:p>
@@ -6510,7 +6727,6 @@
                 <w:color w:val="FF0000"/>
                 <w:szCs w:val="21"/>
               </w:rPr>
-              <w:lastRenderedPageBreak/>
               <w:t>所属行业</w:t>
             </w:r>
           </w:p>
@@ -7254,6 +7470,14 @@
               </w:rPr>
               <w:t>山东省济南市</w:t>
             </w:r>
+            <w:r>
+              <w:rPr>
+                <w:rFonts w:ascii="宋体" w:hAnsi="宋体" w:hint="eastAsia"/>
+                <w:color w:val="FF0000"/>
+                <w:szCs w:val="21"/>
+              </w:rPr>
+              <w:t>历下区</w:t>
+            </w:r>
           </w:p>
         </w:tc>
       </w:tr>
@@ -8501,6 +8725,7 @@
                 <w:rFonts w:hint="eastAsia"/>
                 <w:sz w:val="24"/>
               </w:rPr>
+              <w:lastRenderedPageBreak/>
               <w:t>主要原因</w:t>
             </w:r>
           </w:p>
@@ -8666,7 +8891,6 @@
                 <w:rFonts w:hint="eastAsia"/>
                 <w:sz w:val="24"/>
               </w:rPr>
-              <w:lastRenderedPageBreak/>
               <w:t>次要原因说明</w:t>
             </w:r>
           </w:p>
@@ -9886,7 +10110,16 @@
           <w:sz w:val="24"/>
           <w:szCs w:val="24"/>
         </w:rPr>
-        <w:t>位，不能包含中文字符。</w:t>
+        <w:t>位，</w:t>
+      </w:r>
+      <w:r>
+        <w:rPr>
+          <w:rFonts w:hint="eastAsia"/>
+          <w:sz w:val="24"/>
+          <w:szCs w:val="24"/>
+        </w:rPr>
+        <w:lastRenderedPageBreak/>
+        <w:t>不能包含中文字符。</w:t>
       </w:r>
     </w:p>
     <w:p>
@@ -9932,7 +10165,6 @@
           <w:sz w:val="24"/>
           <w:szCs w:val="24"/>
         </w:rPr>
-        <w:lastRenderedPageBreak/>
         <w:t>（</w:t>
       </w:r>
       <w:r>
@@ -10432,57 +10664,57 @@
       <w:pPr>
         <w:ind w:left="420" w:firstLine="420"/>
         <w:rPr>
+          <w:rFonts w:ascii="宋体" w:hAnsi="宋体"/>
+          <w:sz w:val="24"/>
+        </w:rPr>
+      </w:pPr>
+      <w:r>
+        <w:rPr>
           <w:rFonts w:ascii="宋体" w:hAnsi="宋体" w:hint="eastAsia"/>
           <w:sz w:val="24"/>
         </w:rPr>
-      </w:pPr>
+        <w:t>用户查询</w:t>
+      </w:r>
       <w:r>
         <w:rPr>
           <w:rFonts w:ascii="宋体" w:hAnsi="宋体" w:hint="eastAsia"/>
           <w:sz w:val="24"/>
         </w:rPr>
-        <w:t>用户查询</w:t>
+        <w:t>所有已备案</w:t>
       </w:r>
       <w:r>
         <w:rPr>
           <w:rFonts w:ascii="宋体" w:hAnsi="宋体" w:hint="eastAsia"/>
           <w:sz w:val="24"/>
         </w:rPr>
-        <w:t>所有已备案</w:t>
+        <w:t>企业</w:t>
       </w:r>
       <w:r>
         <w:rPr>
           <w:rFonts w:ascii="宋体" w:hAnsi="宋体" w:hint="eastAsia"/>
           <w:sz w:val="24"/>
         </w:rPr>
-        <w:t>企业</w:t>
+        <w:t>的详细</w:t>
       </w:r>
       <w:r>
         <w:rPr>
           <w:rFonts w:ascii="宋体" w:hAnsi="宋体" w:hint="eastAsia"/>
           <w:sz w:val="24"/>
         </w:rPr>
-        <w:t>的详细</w:t>
+        <w:t>信息，测试能否</w:t>
       </w:r>
       <w:r>
         <w:rPr>
           <w:rFonts w:ascii="宋体" w:hAnsi="宋体" w:hint="eastAsia"/>
           <w:sz w:val="24"/>
         </w:rPr>
-        <w:t>信息，测试能否</w:t>
+        <w:t>实现列表、查询、查看和导出excel功能</w:t>
       </w:r>
       <w:r>
         <w:rPr>
           <w:rFonts w:ascii="宋体" w:hAnsi="宋体" w:hint="eastAsia"/>
           <w:sz w:val="24"/>
         </w:rPr>
-        <w:t>实现列表、查询、查看和导出excel功能</w:t>
-      </w:r>
-      <w:r>
-        <w:rPr>
-          <w:rFonts w:ascii="宋体" w:hAnsi="宋体" w:hint="eastAsia"/>
-          <w:sz w:val="24"/>
-        </w:rPr>
         <w:t>。</w:t>
       </w:r>
     </w:p>
@@ -10490,10 +10722,28 @@
       <w:pPr>
         <w:ind w:left="420" w:firstLineChars="175" w:firstLine="420"/>
         <w:rPr>
+          <w:rFonts w:asciiTheme="majorEastAsia" w:eastAsiaTheme="majorEastAsia" w:hAnsiTheme="majorEastAsia"/>
+          <w:sz w:val="24"/>
+          <w:szCs w:val="24"/>
+        </w:rPr>
+      </w:pPr>
+      <w:r>
+        <w:rPr>
           <w:rFonts w:asciiTheme="majorEastAsia" w:eastAsiaTheme="majorEastAsia" w:hAnsiTheme="majorEastAsia" w:hint="eastAsia"/>
           <w:sz w:val="24"/>
           <w:szCs w:val="24"/>
         </w:rPr>
+        <w:t>1.列表：测试是否能显示所有已备案的企业。</w:t>
+      </w:r>
+    </w:p>
+    <w:p>
+      <w:pPr>
+        <w:ind w:left="420" w:firstLine="420"/>
+        <w:rPr>
+          <w:rFonts w:asciiTheme="majorEastAsia" w:eastAsiaTheme="majorEastAsia" w:hAnsiTheme="majorEastAsia"/>
+          <w:sz w:val="24"/>
+          <w:szCs w:val="24"/>
+        </w:rPr>
       </w:pPr>
       <w:r>
         <w:rPr>
@@ -10501,7 +10751,15 @@
           <w:sz w:val="24"/>
           <w:szCs w:val="24"/>
         </w:rPr>
-        <w:t>1.列表：测试是否能显示所有已备案的企业。</w:t>
+        <w:t>2.</w:t>
+      </w:r>
+      <w:r>
+        <w:rPr>
+          <w:rFonts w:asciiTheme="majorEastAsia" w:eastAsiaTheme="majorEastAsia" w:hAnsiTheme="majorEastAsia" w:hint="eastAsia"/>
+          <w:sz w:val="24"/>
+          <w:szCs w:val="24"/>
+        </w:rPr>
+        <w:t>查询：根据调查期和地区的查询条件进行检索。</w:t>
       </w:r>
     </w:p>
     <w:p>
@@ -10515,11 +10773,77 @@
       </w:pPr>
       <w:r>
         <w:rPr>
+          <w:rFonts w:asciiTheme="majorEastAsia" w:eastAsiaTheme="majorEastAsia" w:hAnsiTheme="majorEastAsia"/>
+          <w:sz w:val="24"/>
+          <w:szCs w:val="24"/>
+        </w:rPr>
+        <w:tab/>
+      </w:r>
+      <w:r>
+        <w:rPr>
+          <w:rFonts w:asciiTheme="majorEastAsia" w:eastAsiaTheme="majorEastAsia" w:hAnsiTheme="majorEastAsia"/>
+          <w:sz w:val="24"/>
+          <w:szCs w:val="24"/>
+        </w:rPr>
+        <w:tab/>
+      </w:r>
+      <w:r>
+        <w:rPr>
           <w:rFonts w:asciiTheme="majorEastAsia" w:eastAsiaTheme="majorEastAsia" w:hAnsiTheme="majorEastAsia" w:hint="eastAsia"/>
           <w:sz w:val="24"/>
           <w:szCs w:val="24"/>
         </w:rPr>
-        <w:t>2.</w:t>
+        <w:t>测试用例：调查期：5月   地区：济南市</w:t>
+      </w:r>
+    </w:p>
+    <w:p>
+      <w:pPr>
+        <w:ind w:left="420" w:firstLine="420"/>
+        <w:rPr>
+          <w:rFonts w:asciiTheme="majorEastAsia" w:eastAsiaTheme="majorEastAsia" w:hAnsiTheme="majorEastAsia"/>
+          <w:sz w:val="24"/>
+          <w:szCs w:val="24"/>
+        </w:rPr>
+      </w:pPr>
+      <w:r>
+        <w:rPr>
+          <w:rFonts w:asciiTheme="majorEastAsia" w:eastAsiaTheme="majorEastAsia" w:hAnsiTheme="majorEastAsia"/>
+          <w:sz w:val="24"/>
+          <w:szCs w:val="24"/>
+        </w:rPr>
+        <w:tab/>
+      </w:r>
+      <w:r>
+        <w:rPr>
+          <w:rFonts w:asciiTheme="majorEastAsia" w:eastAsiaTheme="majorEastAsia" w:hAnsiTheme="majorEastAsia"/>
+          <w:sz w:val="24"/>
+          <w:szCs w:val="24"/>
+        </w:rPr>
+        <w:tab/>
+      </w:r>
+      <w:r>
+        <w:rPr>
+          <w:rFonts w:asciiTheme="majorEastAsia" w:eastAsiaTheme="majorEastAsia" w:hAnsiTheme="majorEastAsia"/>
+          <w:sz w:val="24"/>
+          <w:szCs w:val="24"/>
+        </w:rPr>
+        <w:tab/>
+      </w:r>
+      <w:r>
+        <w:rPr>
+          <w:rFonts w:asciiTheme="majorEastAsia" w:eastAsiaTheme="majorEastAsia" w:hAnsiTheme="majorEastAsia"/>
+          <w:sz w:val="24"/>
+          <w:szCs w:val="24"/>
+        </w:rPr>
+        <w:tab/>
+      </w:r>
+      <w:r>
+        <w:rPr>
+          <w:rFonts w:asciiTheme="majorEastAsia" w:eastAsiaTheme="majorEastAsia" w:hAnsiTheme="majorEastAsia"/>
+          <w:sz w:val="24"/>
+          <w:szCs w:val="24"/>
+        </w:rPr>
+        <w:tab/>
       </w:r>
       <w:r>
         <w:rPr>
@@ -10527,7 +10851,15 @@
           <w:sz w:val="24"/>
           <w:szCs w:val="24"/>
         </w:rPr>
-        <w:t>查询：根据调查期和地区的查询条件进行检索。</w:t>
+        <w:t>检索结果：</w:t>
+      </w:r>
+      <w:r>
+        <w:rPr>
+          <w:rFonts w:asciiTheme="majorEastAsia" w:eastAsiaTheme="majorEastAsia" w:hAnsiTheme="majorEastAsia" w:hint="eastAsia"/>
+          <w:sz w:val="24"/>
+          <w:szCs w:val="24"/>
+        </w:rPr>
+        <w:t>显示相应的企业信息</w:t>
       </w:r>
     </w:p>
     <w:p>
@@ -10535,98 +10867,6 @@
         <w:ind w:left="420" w:firstLine="420"/>
         <w:rPr>
           <w:rFonts w:asciiTheme="majorEastAsia" w:eastAsiaTheme="majorEastAsia" w:hAnsiTheme="majorEastAsia"/>
-          <w:sz w:val="24"/>
-          <w:szCs w:val="24"/>
-        </w:rPr>
-      </w:pPr>
-      <w:r>
-        <w:rPr>
-          <w:rFonts w:asciiTheme="majorEastAsia" w:eastAsiaTheme="majorEastAsia" w:hAnsiTheme="majorEastAsia"/>
-          <w:sz w:val="24"/>
-          <w:szCs w:val="24"/>
-        </w:rPr>
-        <w:tab/>
-      </w:r>
-      <w:r>
-        <w:rPr>
-          <w:rFonts w:asciiTheme="majorEastAsia" w:eastAsiaTheme="majorEastAsia" w:hAnsiTheme="majorEastAsia"/>
-          <w:sz w:val="24"/>
-          <w:szCs w:val="24"/>
-        </w:rPr>
-        <w:tab/>
-      </w:r>
-      <w:r>
-        <w:rPr>
-          <w:rFonts w:asciiTheme="majorEastAsia" w:eastAsiaTheme="majorEastAsia" w:hAnsiTheme="majorEastAsia" w:hint="eastAsia"/>
-          <w:sz w:val="24"/>
-          <w:szCs w:val="24"/>
-        </w:rPr>
-        <w:t>测试用例：调查期：5月   地区：济南市</w:t>
-      </w:r>
-    </w:p>
-    <w:p>
-      <w:pPr>
-        <w:ind w:left="420" w:firstLine="420"/>
-        <w:rPr>
-          <w:rFonts w:asciiTheme="majorEastAsia" w:eastAsiaTheme="majorEastAsia" w:hAnsiTheme="majorEastAsia" w:hint="eastAsia"/>
-          <w:sz w:val="24"/>
-          <w:szCs w:val="24"/>
-        </w:rPr>
-      </w:pPr>
-      <w:r>
-        <w:rPr>
-          <w:rFonts w:asciiTheme="majorEastAsia" w:eastAsiaTheme="majorEastAsia" w:hAnsiTheme="majorEastAsia"/>
-          <w:sz w:val="24"/>
-          <w:szCs w:val="24"/>
-        </w:rPr>
-        <w:tab/>
-      </w:r>
-      <w:r>
-        <w:rPr>
-          <w:rFonts w:asciiTheme="majorEastAsia" w:eastAsiaTheme="majorEastAsia" w:hAnsiTheme="majorEastAsia"/>
-          <w:sz w:val="24"/>
-          <w:szCs w:val="24"/>
-        </w:rPr>
-        <w:tab/>
-      </w:r>
-      <w:r>
-        <w:rPr>
-          <w:rFonts w:asciiTheme="majorEastAsia" w:eastAsiaTheme="majorEastAsia" w:hAnsiTheme="majorEastAsia"/>
-          <w:sz w:val="24"/>
-          <w:szCs w:val="24"/>
-        </w:rPr>
-        <w:tab/>
-      </w:r>
-      <w:r>
-        <w:rPr>
-          <w:rFonts w:asciiTheme="majorEastAsia" w:eastAsiaTheme="majorEastAsia" w:hAnsiTheme="majorEastAsia"/>
-          <w:sz w:val="24"/>
-          <w:szCs w:val="24"/>
-        </w:rPr>
-        <w:tab/>
-      </w:r>
-      <w:r>
-        <w:rPr>
-          <w:rFonts w:asciiTheme="majorEastAsia" w:eastAsiaTheme="majorEastAsia" w:hAnsiTheme="majorEastAsia"/>
-          <w:sz w:val="24"/>
-          <w:szCs w:val="24"/>
-        </w:rPr>
-        <w:tab/>
-      </w:r>
-      <w:r>
-        <w:rPr>
-          <w:rFonts w:asciiTheme="majorEastAsia" w:eastAsiaTheme="majorEastAsia" w:hAnsiTheme="majorEastAsia" w:hint="eastAsia"/>
-          <w:sz w:val="24"/>
-          <w:szCs w:val="24"/>
-        </w:rPr>
-        <w:t>检索结果：</w:t>
-      </w:r>
-    </w:p>
-    <w:p>
-      <w:pPr>
-        <w:ind w:left="420" w:firstLine="420"/>
-        <w:rPr>
-          <w:rFonts w:asciiTheme="majorEastAsia" w:eastAsiaTheme="majorEastAsia" w:hAnsiTheme="majorEastAsia" w:hint="eastAsia"/>
           <w:sz w:val="24"/>
           <w:szCs w:val="24"/>
         </w:rPr>
@@ -10803,20 +11043,28 @@
     </w:p>
     <w:p>
       <w:pPr>
-        <w:ind w:leftChars="200" w:left="1380" w:hangingChars="400" w:hanging="960"/>
+        <w:ind w:firstLineChars="200" w:firstLine="480"/>
+        <w:rPr>
+          <w:rFonts w:asciiTheme="majorEastAsia" w:eastAsiaTheme="majorEastAsia" w:hAnsiTheme="majorEastAsia"/>
+          <w:sz w:val="24"/>
+          <w:szCs w:val="24"/>
+        </w:rPr>
+      </w:pPr>
+      <w:r>
         <w:rPr>
           <w:rFonts w:asciiTheme="majorEastAsia" w:eastAsiaTheme="majorEastAsia" w:hAnsiTheme="majorEastAsia" w:hint="eastAsia"/>
           <w:sz w:val="24"/>
           <w:szCs w:val="24"/>
         </w:rPr>
-      </w:pPr>
+        <w:t>1.</w:t>
+      </w:r>
       <w:r>
         <w:rPr>
           <w:rFonts w:asciiTheme="majorEastAsia" w:eastAsiaTheme="majorEastAsia" w:hAnsiTheme="majorEastAsia" w:hint="eastAsia"/>
           <w:sz w:val="24"/>
           <w:szCs w:val="24"/>
         </w:rPr>
-        <w:t>1.</w:t>
+        <w:t>查看：</w:t>
       </w:r>
       <w:r>
         <w:rPr>
@@ -10824,7 +11072,7 @@
           <w:sz w:val="24"/>
           <w:szCs w:val="24"/>
         </w:rPr>
-        <w:t>查看：</w:t>
+        <w:t>测试是否能</w:t>
       </w:r>
       <w:r>
         <w:rPr>
@@ -10832,7 +11080,7 @@
           <w:sz w:val="24"/>
           <w:szCs w:val="24"/>
         </w:rPr>
-        <w:t>测试是否能</w:t>
+        <w:t>查看</w:t>
       </w:r>
       <w:r>
         <w:rPr>
@@ -10840,7 +11088,7 @@
           <w:sz w:val="24"/>
           <w:szCs w:val="24"/>
         </w:rPr>
-        <w:t>查看</w:t>
+        <w:t>所有</w:t>
       </w:r>
       <w:r>
         <w:rPr>
@@ -10848,7 +11096,7 @@
           <w:sz w:val="24"/>
           <w:szCs w:val="24"/>
         </w:rPr>
-        <w:t>所有</w:t>
+        <w:t>企业上报的数据和报表</w:t>
       </w:r>
       <w:r>
         <w:rPr>
@@ -10856,7 +11104,7 @@
           <w:sz w:val="24"/>
           <w:szCs w:val="24"/>
         </w:rPr>
-        <w:t>企业上报的数据和报表</w:t>
+        <w:t>，保证数据和报表无误</w:t>
       </w:r>
       <w:r>
         <w:rPr>
@@ -10864,33 +11112,121 @@
           <w:sz w:val="24"/>
           <w:szCs w:val="24"/>
         </w:rPr>
-        <w:t>，保证数据和报表无误</w:t>
-      </w:r>
+        <w:t>。</w:t>
+      </w:r>
+    </w:p>
+    <w:p>
+      <w:pPr>
+        <w:ind w:firstLineChars="200" w:firstLine="480"/>
+        <w:rPr>
+          <w:rFonts w:asciiTheme="majorEastAsia" w:eastAsiaTheme="majorEastAsia" w:hAnsiTheme="majorEastAsia"/>
+          <w:sz w:val="24"/>
+          <w:szCs w:val="24"/>
+        </w:rPr>
+      </w:pPr>
       <w:r>
         <w:rPr>
           <w:rFonts w:asciiTheme="majorEastAsia" w:eastAsiaTheme="majorEastAsia" w:hAnsiTheme="majorEastAsia" w:hint="eastAsia"/>
           <w:sz w:val="24"/>
           <w:szCs w:val="24"/>
         </w:rPr>
-        <w:t>。</w:t>
+        <w:t>2.退回修改：测试是否能将企业上报的数据和报表退回修改，</w:t>
+      </w:r>
+      <w:r>
+        <w:rPr>
+          <w:rFonts w:asciiTheme="majorEastAsia" w:eastAsiaTheme="majorEastAsia" w:hAnsiTheme="majorEastAsia" w:hint="eastAsia"/>
+          <w:sz w:val="24"/>
+          <w:szCs w:val="24"/>
+        </w:rPr>
+        <w:t>退回修改时可以添加备注，标识退回理由。</w:t>
+      </w:r>
+    </w:p>
+    <w:p>
+      <w:pPr>
+        <w:ind w:firstLineChars="300" w:firstLine="720"/>
+        <w:rPr>
+          <w:rFonts w:asciiTheme="majorEastAsia" w:eastAsiaTheme="majorEastAsia" w:hAnsiTheme="majorEastAsia"/>
+          <w:sz w:val="24"/>
+          <w:szCs w:val="24"/>
+        </w:rPr>
+      </w:pPr>
+      <w:r>
+        <w:rPr>
+          <w:rFonts w:asciiTheme="majorEastAsia" w:eastAsiaTheme="majorEastAsia" w:hAnsiTheme="majorEastAsia" w:hint="eastAsia"/>
+          <w:sz w:val="24"/>
+          <w:szCs w:val="24"/>
+        </w:rPr>
+        <w:t>测试用例：备注：主要原因说明不够详细</w:t>
+      </w:r>
+    </w:p>
+    <w:p>
+      <w:pPr>
+        <w:ind w:firstLineChars="300" w:firstLine="720"/>
+        <w:rPr>
+          <w:rFonts w:asciiTheme="majorEastAsia" w:eastAsiaTheme="majorEastAsia" w:hAnsiTheme="majorEastAsia" w:hint="eastAsia"/>
+          <w:sz w:val="24"/>
+          <w:szCs w:val="24"/>
+        </w:rPr>
+      </w:pPr>
+      <w:r>
+        <w:rPr>
+          <w:rFonts w:asciiTheme="majorEastAsia" w:eastAsiaTheme="majorEastAsia" w:hAnsiTheme="majorEastAsia"/>
+          <w:sz w:val="24"/>
+          <w:szCs w:val="24"/>
+        </w:rPr>
+        <w:tab/>
+      </w:r>
+      <w:r>
+        <w:rPr>
+          <w:rFonts w:asciiTheme="majorEastAsia" w:eastAsiaTheme="majorEastAsia" w:hAnsiTheme="majorEastAsia"/>
+          <w:sz w:val="24"/>
+          <w:szCs w:val="24"/>
+        </w:rPr>
+        <w:tab/>
+      </w:r>
+      <w:r>
+        <w:rPr>
+          <w:rFonts w:asciiTheme="majorEastAsia" w:eastAsiaTheme="majorEastAsia" w:hAnsiTheme="majorEastAsia"/>
+          <w:sz w:val="24"/>
+          <w:szCs w:val="24"/>
+        </w:rPr>
+        <w:tab/>
+        <w:t xml:space="preserve">  </w:t>
+      </w:r>
+      <w:r>
+        <w:rPr>
+          <w:rFonts w:asciiTheme="majorEastAsia" w:eastAsiaTheme="majorEastAsia" w:hAnsiTheme="majorEastAsia" w:hint="eastAsia"/>
+          <w:sz w:val="24"/>
+          <w:szCs w:val="24"/>
+        </w:rPr>
+        <w:t>结果：退回成功</w:t>
       </w:r>
     </w:p>
     <w:p>
       <w:pPr>
         <w:ind w:firstLineChars="200" w:firstLine="480"/>
         <w:rPr>
+          <w:rFonts w:asciiTheme="majorEastAsia" w:eastAsiaTheme="majorEastAsia" w:hAnsiTheme="majorEastAsia"/>
+          <w:sz w:val="24"/>
+          <w:szCs w:val="24"/>
+        </w:rPr>
+      </w:pPr>
+      <w:r>
+        <w:rPr>
           <w:rFonts w:asciiTheme="majorEastAsia" w:eastAsiaTheme="majorEastAsia" w:hAnsiTheme="majorEastAsia" w:hint="eastAsia"/>
           <w:sz w:val="24"/>
           <w:szCs w:val="24"/>
         </w:rPr>
-      </w:pPr>
+        <w:t>3.</w:t>
+      </w:r>
       <w:r>
         <w:rPr>
           <w:rFonts w:asciiTheme="majorEastAsia" w:eastAsiaTheme="majorEastAsia" w:hAnsiTheme="majorEastAsia" w:hint="eastAsia"/>
           <w:sz w:val="24"/>
           <w:szCs w:val="24"/>
         </w:rPr>
-        <w:t>2.</w:t>
+        <w:tab/>
+        <w:t>审核通过；</w:t>
       </w:r>
       <w:r>
         <w:rPr>
@@ -10898,62 +11234,58 @@
           <w:sz w:val="24"/>
           <w:szCs w:val="24"/>
         </w:rPr>
+        <w:t>测试能否</w:t>
+      </w:r>
+      <w:r>
+        <w:rPr>
+          <w:rFonts w:asciiTheme="majorEastAsia" w:eastAsiaTheme="majorEastAsia" w:hAnsiTheme="majorEastAsia" w:hint="eastAsia"/>
+          <w:sz w:val="24"/>
+          <w:szCs w:val="24"/>
+        </w:rPr>
+        <w:t>将企业上报的数据和报表审核通过。</w:t>
+      </w:r>
+    </w:p>
+    <w:p>
+      <w:pPr>
+        <w:ind w:firstLineChars="200" w:firstLine="480"/>
+        <w:rPr>
+          <w:rFonts w:asciiTheme="majorEastAsia" w:eastAsiaTheme="majorEastAsia" w:hAnsiTheme="majorEastAsia"/>
+          <w:sz w:val="24"/>
+          <w:szCs w:val="24"/>
+        </w:rPr>
+      </w:pPr>
+      <w:r>
+        <w:rPr>
+          <w:rFonts w:asciiTheme="majorEastAsia" w:eastAsiaTheme="majorEastAsia" w:hAnsiTheme="majorEastAsia" w:hint="eastAsia"/>
+          <w:sz w:val="24"/>
+          <w:szCs w:val="24"/>
+        </w:rPr>
+        <w:t>4.</w:t>
+      </w:r>
+      <w:r>
+        <w:rPr>
+          <w:rFonts w:asciiTheme="majorEastAsia" w:eastAsiaTheme="majorEastAsia" w:hAnsiTheme="majorEastAsia" w:hint="eastAsia"/>
+          <w:sz w:val="24"/>
+          <w:szCs w:val="24"/>
+        </w:rPr>
         <w:tab/>
-        <w:t>退回修改：将企业上报的数据和报表退回修改。退回修改时可以添加备注，标识退回理由。</w:t>
-      </w:r>
-    </w:p>
-    <w:p>
-      <w:pPr>
-        <w:ind w:firstLineChars="200" w:firstLine="480"/>
+        <w:t>上报：</w:t>
+      </w:r>
+      <w:r>
         <w:rPr>
           <w:rFonts w:asciiTheme="majorEastAsia" w:eastAsiaTheme="majorEastAsia" w:hAnsiTheme="majorEastAsia" w:hint="eastAsia"/>
           <w:sz w:val="24"/>
           <w:szCs w:val="24"/>
         </w:rPr>
-      </w:pPr>
+        <w:t>测试能否</w:t>
+      </w:r>
       <w:r>
         <w:rPr>
           <w:rFonts w:asciiTheme="majorEastAsia" w:eastAsiaTheme="majorEastAsia" w:hAnsiTheme="majorEastAsia" w:hint="eastAsia"/>
           <w:sz w:val="24"/>
           <w:szCs w:val="24"/>
         </w:rPr>
-        <w:t>3.</w:t>
-      </w:r>
-      <w:r>
-        <w:rPr>
-          <w:rFonts w:asciiTheme="majorEastAsia" w:eastAsiaTheme="majorEastAsia" w:hAnsiTheme="majorEastAsia" w:hint="eastAsia"/>
-          <w:sz w:val="24"/>
-          <w:szCs w:val="24"/>
-        </w:rPr>
-        <w:tab/>
-        <w:t>审核通过；将企业上报的数据和报表审核通过。</w:t>
-      </w:r>
-    </w:p>
-    <w:p>
-      <w:pPr>
-        <w:ind w:firstLineChars="200" w:firstLine="480"/>
-        <w:rPr>
-          <w:rFonts w:asciiTheme="majorEastAsia" w:eastAsiaTheme="majorEastAsia" w:hAnsiTheme="majorEastAsia"/>
-          <w:sz w:val="24"/>
-          <w:szCs w:val="24"/>
-        </w:rPr>
-      </w:pPr>
-      <w:r>
-        <w:rPr>
-          <w:rFonts w:asciiTheme="majorEastAsia" w:eastAsiaTheme="majorEastAsia" w:hAnsiTheme="majorEastAsia" w:hint="eastAsia"/>
-          <w:sz w:val="24"/>
-          <w:szCs w:val="24"/>
-        </w:rPr>
-        <w:t>4.</w:t>
-      </w:r>
-      <w:r>
-        <w:rPr>
-          <w:rFonts w:asciiTheme="majorEastAsia" w:eastAsiaTheme="majorEastAsia" w:hAnsiTheme="majorEastAsia" w:hint="eastAsia"/>
-          <w:sz w:val="24"/>
-          <w:szCs w:val="24"/>
-        </w:rPr>
-        <w:tab/>
-        <w:t>上报：将企业上报的数据上报到部级单位。</w:t>
+        <w:t>将企业上报的数据上报到部级单位。</w:t>
       </w:r>
     </w:p>
     <w:p>
@@ -11006,6 +11338,13 @@
         </w:rPr>
         <w:t>测试能否查看企业的汇总数据</w:t>
       </w:r>
+      <w:r>
+        <w:rPr>
+          <w:rFonts w:ascii="宋体" w:hAnsi="宋体" w:hint="eastAsia"/>
+          <w:sz w:val="24"/>
+        </w:rPr>
+        <w:t>，根据不同的调查期显示。</w:t>
+      </w:r>
     </w:p>
     <w:p>
       <w:pPr>
@@ -11032,33 +11371,59 @@
     <w:p>
       <w:pPr>
         <w:rPr>
-          <w:rFonts w:ascii="宋体" w:hAnsi="宋体"/>
-          <w:sz w:val="24"/>
-        </w:rPr>
-      </w:pPr>
-      <w:r>
-        <w:rPr>
-          <w:rFonts w:ascii="宋体" w:hAnsi="宋体"/>
-          <w:sz w:val="24"/>
+          <w:rFonts w:asciiTheme="majorEastAsia" w:eastAsiaTheme="majorEastAsia" w:hAnsiTheme="majorEastAsia"/>
+          <w:sz w:val="24"/>
+          <w:szCs w:val="24"/>
+        </w:rPr>
+      </w:pPr>
+      <w:r>
+        <w:rPr>
+          <w:rFonts w:asciiTheme="majorEastAsia" w:eastAsiaTheme="majorEastAsia" w:hAnsiTheme="majorEastAsia"/>
+          <w:sz w:val="24"/>
+          <w:szCs w:val="24"/>
         </w:rPr>
         <w:tab/>
       </w:r>
       <w:r>
         <w:rPr>
+          <w:rFonts w:asciiTheme="majorEastAsia" w:eastAsiaTheme="majorEastAsia" w:hAnsiTheme="majorEastAsia"/>
+          <w:sz w:val="24"/>
+          <w:szCs w:val="24"/>
+        </w:rPr>
+        <w:tab/>
+      </w:r>
+      <w:r>
+        <w:rPr>
+          <w:rFonts w:asciiTheme="majorEastAsia" w:eastAsiaTheme="majorEastAsia" w:hAnsiTheme="majorEastAsia" w:hint="eastAsia"/>
+          <w:sz w:val="24"/>
+          <w:szCs w:val="24"/>
+        </w:rPr>
+        <w:t>汇总数据：</w:t>
+      </w:r>
+      <w:r>
+        <w:rPr>
+          <w:rFonts w:asciiTheme="majorEastAsia" w:eastAsiaTheme="majorEastAsia" w:hAnsiTheme="majorEastAsia" w:hint="eastAsia"/>
+          <w:sz w:val="24"/>
+          <w:szCs w:val="24"/>
+        </w:rPr>
+        <w:t>调查期</w:t>
+      </w:r>
+    </w:p>
+    <w:p>
+      <w:pPr>
+        <w:rPr>
           <w:rFonts w:ascii="宋体" w:hAnsi="宋体" w:hint="eastAsia"/>
           <w:sz w:val="24"/>
         </w:rPr>
-        <w:t xml:space="preserve">（1）调查期：    </w:t>
-      </w:r>
-    </w:p>
-    <w:p>
-      <w:pPr>
+      </w:pPr>
+      <w:r>
         <w:rPr>
           <w:rFonts w:asciiTheme="majorEastAsia" w:eastAsiaTheme="majorEastAsia" w:hAnsiTheme="majorEastAsia"/>
           <w:sz w:val="24"/>
           <w:szCs w:val="24"/>
         </w:rPr>
-      </w:pPr>
+        <w:tab/>
+      </w:r>
       <w:r>
         <w:rPr>
           <w:rFonts w:asciiTheme="majorEastAsia" w:eastAsiaTheme="majorEastAsia" w:hAnsiTheme="majorEastAsia"/>
@@ -11077,11 +11442,20 @@
       </w:r>
       <w:r>
         <w:rPr>
+          <w:rFonts w:asciiTheme="majorEastAsia" w:eastAsiaTheme="majorEastAsia" w:hAnsiTheme="majorEastAsia"/>
+          <w:sz w:val="24"/>
+          <w:szCs w:val="24"/>
+        </w:rPr>
+        <w:tab/>
+        <w:t xml:space="preserve">   </w:t>
+      </w:r>
+      <w:r>
+        <w:rPr>
           <w:rFonts w:asciiTheme="majorEastAsia" w:eastAsiaTheme="majorEastAsia" w:hAnsiTheme="majorEastAsia" w:hint="eastAsia"/>
           <w:sz w:val="24"/>
           <w:szCs w:val="24"/>
         </w:rPr>
-        <w:t>汇总数据：</w:t>
+        <w:t>数据</w:t>
       </w:r>
     </w:p>
     <w:p>
@@ -11148,6 +11522,13 @@
           <w:rFonts w:ascii="宋体" w:hAnsi="宋体" w:hint="eastAsia"/>
           <w:sz w:val="24"/>
         </w:rPr>
+        <w:t>测试</w:t>
+      </w:r>
+      <w:r>
+        <w:rPr>
+          <w:rFonts w:ascii="宋体" w:hAnsi="宋体" w:hint="eastAsia"/>
+          <w:sz w:val="24"/>
+        </w:rPr>
         <w:t>用例：</w:t>
       </w:r>
     </w:p>
@@ -11164,13 +11545,28 @@
           <w:rFonts w:ascii="宋体" w:hAnsi="宋体" w:hint="eastAsia"/>
           <w:sz w:val="24"/>
         </w:rPr>
-        <w:t>（1）修改：</w:t>
+        <w:lastRenderedPageBreak/>
+        <w:t>（1）修改</w:t>
       </w:r>
       <w:r>
         <w:rPr>
           <w:rFonts w:ascii="宋体" w:hAnsi="宋体" w:hint="eastAsia"/>
           <w:sz w:val="24"/>
         </w:rPr>
+        <w:t>数据</w:t>
+      </w:r>
+      <w:r>
+        <w:rPr>
+          <w:rFonts w:ascii="宋体" w:hAnsi="宋体" w:hint="eastAsia"/>
+          <w:sz w:val="24"/>
+        </w:rPr>
+        <w:t>：</w:t>
+      </w:r>
+      <w:r>
+        <w:rPr>
+          <w:rFonts w:ascii="宋体" w:hAnsi="宋体" w:hint="eastAsia"/>
+          <w:sz w:val="24"/>
+        </w:rPr>
         <w:t>调查</w:t>
       </w:r>
       <w:proofErr w:type="gramStart"/>
@@ -11194,91 +11590,132 @@
       <w:pPr>
         <w:ind w:left="420" w:firstLine="420"/>
         <w:rPr>
+          <w:rFonts w:ascii="宋体" w:hAnsi="宋体"/>
+          <w:sz w:val="24"/>
+        </w:rPr>
+      </w:pPr>
+      <w:r>
+        <w:rPr>
+          <w:rFonts w:asciiTheme="majorEastAsia" w:eastAsiaTheme="majorEastAsia" w:hAnsiTheme="majorEastAsia"/>
+          <w:sz w:val="24"/>
+          <w:szCs w:val="24"/>
+        </w:rPr>
+        <w:tab/>
+        <w:t xml:space="preserve"> </w:t>
+      </w:r>
+      <w:r>
+        <w:rPr>
+          <w:rFonts w:asciiTheme="majorEastAsia" w:eastAsiaTheme="majorEastAsia" w:hAnsiTheme="majorEastAsia" w:hint="eastAsia"/>
+          <w:sz w:val="24"/>
+          <w:szCs w:val="24"/>
+        </w:rPr>
+        <w:t>保留</w:t>
+      </w:r>
+      <w:r>
+        <w:rPr>
+          <w:rFonts w:asciiTheme="majorEastAsia" w:eastAsiaTheme="majorEastAsia" w:hAnsiTheme="majorEastAsia" w:hint="eastAsia"/>
+          <w:sz w:val="24"/>
+          <w:szCs w:val="24"/>
+        </w:rPr>
+        <w:t>原始数据：</w:t>
+      </w:r>
+      <w:r>
+        <w:rPr>
           <w:rFonts w:ascii="宋体" w:hAnsi="宋体" w:hint="eastAsia"/>
           <w:sz w:val="24"/>
         </w:rPr>
-      </w:pPr>
-      <w:r>
+        <w:t>调查</w:t>
+      </w:r>
+      <w:proofErr w:type="gramStart"/>
+      <w:r>
+        <w:rPr>
+          <w:rFonts w:ascii="宋体" w:hAnsi="宋体" w:hint="eastAsia"/>
+          <w:sz w:val="24"/>
+        </w:rPr>
+        <w:t>期就业</w:t>
+      </w:r>
+      <w:proofErr w:type="gramEnd"/>
+      <w:r>
+        <w:rPr>
+          <w:rFonts w:ascii="宋体" w:hAnsi="宋体" w:hint="eastAsia"/>
+          <w:sz w:val="24"/>
+        </w:rPr>
+        <w:t>人数 12571</w:t>
+      </w:r>
+    </w:p>
+    <w:p>
+      <w:pPr>
+        <w:ind w:left="420" w:firstLine="420"/>
         <w:rPr>
           <w:rFonts w:asciiTheme="majorEastAsia" w:eastAsiaTheme="majorEastAsia" w:hAnsiTheme="majorEastAsia"/>
           <w:sz w:val="24"/>
           <w:szCs w:val="24"/>
         </w:rPr>
-        <w:tab/>
-        <w:t xml:space="preserve">  </w:t>
-      </w:r>
+      </w:pPr>
       <w:r>
         <w:rPr>
           <w:rFonts w:asciiTheme="majorEastAsia" w:eastAsiaTheme="majorEastAsia" w:hAnsiTheme="majorEastAsia" w:hint="eastAsia"/>
           <w:sz w:val="24"/>
           <w:szCs w:val="24"/>
         </w:rPr>
-        <w:t>原始数据：</w:t>
-      </w:r>
-      <w:r>
-        <w:rPr>
-          <w:rFonts w:ascii="宋体" w:hAnsi="宋体" w:hint="eastAsia"/>
-          <w:sz w:val="24"/>
-        </w:rPr>
-        <w:t>调查</w:t>
+        <w:t xml:space="preserve">     修改日志：</w:t>
+      </w:r>
+      <w:r>
+        <w:rPr>
+          <w:rFonts w:asciiTheme="majorEastAsia" w:eastAsiaTheme="majorEastAsia" w:hAnsiTheme="majorEastAsia" w:hint="eastAsia"/>
+          <w:sz w:val="24"/>
+          <w:szCs w:val="24"/>
+        </w:rPr>
+        <w:t>2016</w:t>
+      </w:r>
+      <w:r>
+        <w:rPr>
+          <w:rFonts w:asciiTheme="majorEastAsia" w:eastAsiaTheme="majorEastAsia" w:hAnsiTheme="majorEastAsia" w:hint="eastAsia"/>
+          <w:sz w:val="24"/>
+          <w:szCs w:val="24"/>
+        </w:rPr>
+        <w:t>年</w:t>
+      </w:r>
+      <w:r>
+        <w:rPr>
+          <w:rFonts w:asciiTheme="majorEastAsia" w:eastAsiaTheme="majorEastAsia" w:hAnsiTheme="majorEastAsia" w:hint="eastAsia"/>
+          <w:sz w:val="24"/>
+          <w:szCs w:val="24"/>
+        </w:rPr>
+        <w:t>3</w:t>
+      </w:r>
+      <w:r>
+        <w:rPr>
+          <w:rFonts w:asciiTheme="majorEastAsia" w:eastAsiaTheme="majorEastAsia" w:hAnsiTheme="majorEastAsia" w:hint="eastAsia"/>
+          <w:sz w:val="24"/>
+          <w:szCs w:val="24"/>
+        </w:rPr>
+        <w:t>月</w:t>
+      </w:r>
+      <w:r>
+        <w:rPr>
+          <w:rFonts w:asciiTheme="majorEastAsia" w:eastAsiaTheme="majorEastAsia" w:hAnsiTheme="majorEastAsia" w:hint="eastAsia"/>
+          <w:sz w:val="24"/>
+          <w:szCs w:val="24"/>
+        </w:rPr>
+        <w:t>17</w:t>
+      </w:r>
+      <w:r>
+        <w:rPr>
+          <w:rFonts w:asciiTheme="majorEastAsia" w:eastAsiaTheme="majorEastAsia" w:hAnsiTheme="majorEastAsia" w:hint="eastAsia"/>
+          <w:sz w:val="24"/>
+          <w:szCs w:val="24"/>
+        </w:rPr>
+        <w:t>日修改调查</w:t>
       </w:r>
       <w:proofErr w:type="gramStart"/>
       <w:r>
         <w:rPr>
-          <w:rFonts w:ascii="宋体" w:hAnsi="宋体" w:hint="eastAsia"/>
-          <w:sz w:val="24"/>
+          <w:rFonts w:asciiTheme="majorEastAsia" w:eastAsiaTheme="majorEastAsia" w:hAnsiTheme="majorEastAsia" w:hint="eastAsia"/>
+          <w:sz w:val="24"/>
+          <w:szCs w:val="24"/>
         </w:rPr>
         <w:t>期就业</w:t>
-      </w:r>
-      <w:proofErr w:type="gramEnd"/>
-      <w:r>
-        <w:rPr>
-          <w:rFonts w:ascii="宋体" w:hAnsi="宋体" w:hint="eastAsia"/>
-          <w:sz w:val="24"/>
-        </w:rPr>
-        <w:t>人数</w:t>
-      </w:r>
-      <w:r>
-        <w:rPr>
-          <w:rFonts w:ascii="宋体" w:hAnsi="宋体" w:hint="eastAsia"/>
-          <w:sz w:val="24"/>
-        </w:rPr>
-        <w:t xml:space="preserve"> 12571</w:t>
-      </w:r>
-    </w:p>
-    <w:p>
-      <w:pPr>
-        <w:ind w:left="420" w:firstLine="420"/>
-        <w:rPr>
-          <w:rFonts w:asciiTheme="majorEastAsia" w:eastAsiaTheme="majorEastAsia" w:hAnsiTheme="majorEastAsia"/>
-          <w:sz w:val="24"/>
-          <w:szCs w:val="24"/>
-        </w:rPr>
-      </w:pPr>
-      <w:r>
-        <w:rPr>
-          <w:rFonts w:asciiTheme="majorEastAsia" w:eastAsiaTheme="majorEastAsia" w:hAnsiTheme="majorEastAsia" w:hint="eastAsia"/>
-          <w:sz w:val="24"/>
-          <w:szCs w:val="24"/>
-        </w:rPr>
-        <w:t xml:space="preserve">     修改日志：</w:t>
-      </w:r>
-      <w:r>
-        <w:rPr>
-          <w:rFonts w:asciiTheme="majorEastAsia" w:eastAsiaTheme="majorEastAsia" w:hAnsiTheme="majorEastAsia" w:hint="eastAsia"/>
-          <w:sz w:val="24"/>
-          <w:szCs w:val="24"/>
-        </w:rPr>
-        <w:t>xx年xx月xx</w:t>
-      </w:r>
-      <w:proofErr w:type="gramStart"/>
-      <w:r>
-        <w:rPr>
-          <w:rFonts w:asciiTheme="majorEastAsia" w:eastAsiaTheme="majorEastAsia" w:hAnsiTheme="majorEastAsia" w:hint="eastAsia"/>
-          <w:sz w:val="24"/>
-          <w:szCs w:val="24"/>
-        </w:rPr>
-        <w:t>日修改调查期就业</w:t>
       </w:r>
       <w:proofErr w:type="gramEnd"/>
       <w:r>
@@ -11359,22 +11796,29 @@
           <w:rFonts w:ascii="宋体" w:hAnsi="宋体" w:hint="eastAsia"/>
           <w:sz w:val="24"/>
         </w:rPr>
-        <w:t>根</w:t>
+        <w:t>根据地区的查询条件进行检索</w:t>
       </w:r>
       <w:r>
         <w:rPr>
           <w:rFonts w:ascii="宋体" w:hAnsi="宋体" w:hint="eastAsia"/>
           <w:sz w:val="24"/>
         </w:rPr>
-        <w:lastRenderedPageBreak/>
-        <w:t>据地区的查询条件进行检索</w:t>
-      </w:r>
+        <w:t>。</w:t>
+      </w:r>
+    </w:p>
+    <w:p>
+      <w:pPr>
+        <w:rPr>
+          <w:rFonts w:ascii="宋体" w:hAnsi="宋体"/>
+          <w:sz w:val="24"/>
+        </w:rPr>
+      </w:pPr>
       <w:r>
         <w:rPr>
           <w:rFonts w:ascii="宋体" w:hAnsi="宋体" w:hint="eastAsia"/>
           <w:sz w:val="24"/>
         </w:rPr>
-        <w:t>。</w:t>
+        <w:t xml:space="preserve">       测试用例：</w:t>
       </w:r>
     </w:p>
     <w:p>
@@ -11384,6 +11828,92 @@
           <w:sz w:val="24"/>
         </w:rPr>
       </w:pPr>
+      <w:r>
+        <w:rPr>
+          <w:rFonts w:ascii="宋体" w:hAnsi="宋体"/>
+          <w:sz w:val="24"/>
+        </w:rPr>
+        <w:tab/>
+      </w:r>
+      <w:r>
+        <w:rPr>
+          <w:rFonts w:ascii="宋体" w:hAnsi="宋体"/>
+          <w:sz w:val="24"/>
+        </w:rPr>
+        <w:tab/>
+      </w:r>
+      <w:r>
+        <w:rPr>
+          <w:rFonts w:ascii="宋体" w:hAnsi="宋体" w:hint="eastAsia"/>
+          <w:sz w:val="24"/>
+        </w:rPr>
+        <w:t>显示：企业数  占比  饼图</w:t>
+      </w:r>
+    </w:p>
+    <w:p>
+      <w:pPr>
+        <w:rPr>
+          <w:rFonts w:ascii="宋体" w:hAnsi="宋体"/>
+          <w:sz w:val="24"/>
+        </w:rPr>
+      </w:pPr>
+      <w:r>
+        <w:rPr>
+          <w:rFonts w:ascii="宋体" w:hAnsi="宋体"/>
+          <w:sz w:val="24"/>
+        </w:rPr>
+        <w:tab/>
+      </w:r>
+      <w:r>
+        <w:rPr>
+          <w:rFonts w:ascii="宋体" w:hAnsi="宋体"/>
+          <w:sz w:val="24"/>
+        </w:rPr>
+        <w:tab/>
+      </w:r>
+      <w:r>
+        <w:rPr>
+          <w:rFonts w:ascii="宋体" w:hAnsi="宋体" w:hint="eastAsia"/>
+          <w:sz w:val="24"/>
+        </w:rPr>
+        <w:t>查询条件：济南市</w:t>
+      </w:r>
+    </w:p>
+    <w:p>
+      <w:pPr>
+        <w:rPr>
+          <w:rFonts w:ascii="宋体" w:hAnsi="宋体" w:hint="eastAsia"/>
+          <w:sz w:val="24"/>
+        </w:rPr>
+      </w:pPr>
+      <w:r>
+        <w:rPr>
+          <w:rFonts w:ascii="宋体" w:hAnsi="宋体"/>
+          <w:sz w:val="24"/>
+        </w:rPr>
+        <w:tab/>
+      </w:r>
+      <w:r>
+        <w:rPr>
+          <w:rFonts w:ascii="宋体" w:hAnsi="宋体"/>
+          <w:sz w:val="24"/>
+        </w:rPr>
+        <w:tab/>
+      </w:r>
+      <w:r>
+        <w:rPr>
+          <w:rFonts w:ascii="宋体" w:hAnsi="宋体" w:hint="eastAsia"/>
+          <w:sz w:val="24"/>
+        </w:rPr>
+        <w:t>结果：</w:t>
+      </w:r>
+      <w:r>
+        <w:rPr>
+          <w:rFonts w:ascii="宋体" w:hAnsi="宋体" w:hint="eastAsia"/>
+          <w:sz w:val="24"/>
+        </w:rPr>
+        <w:t>企业数  占比  饼图</w:t>
+      </w:r>
     </w:p>
     <w:p>
       <w:pPr>
@@ -11487,6 +12017,54 @@
     </w:p>
     <w:p>
       <w:pPr>
+        <w:ind w:left="420" w:firstLine="420"/>
+        <w:rPr>
+          <w:rFonts w:ascii="宋体" w:hAnsi="宋体" w:hint="eastAsia"/>
+          <w:sz w:val="24"/>
+        </w:rPr>
+      </w:pPr>
+      <w:r>
+        <w:rPr>
+          <w:rFonts w:ascii="宋体" w:hAnsi="宋体" w:hint="eastAsia"/>
+          <w:sz w:val="24"/>
+        </w:rPr>
+        <w:t>分析指标包括：企业总数、建档期</w:t>
+      </w:r>
+      <w:proofErr w:type="gramStart"/>
+      <w:r>
+        <w:rPr>
+          <w:rFonts w:ascii="宋体" w:hAnsi="宋体" w:hint="eastAsia"/>
+          <w:sz w:val="24"/>
+        </w:rPr>
+        <w:t>总岗位</w:t>
+      </w:r>
+      <w:proofErr w:type="gramEnd"/>
+      <w:r>
+        <w:rPr>
+          <w:rFonts w:ascii="宋体" w:hAnsi="宋体" w:hint="eastAsia"/>
+          <w:sz w:val="24"/>
+        </w:rPr>
+        <w:t>数、调查期</w:t>
+      </w:r>
+      <w:proofErr w:type="gramStart"/>
+      <w:r>
+        <w:rPr>
+          <w:rFonts w:ascii="宋体" w:hAnsi="宋体" w:hint="eastAsia"/>
+          <w:sz w:val="24"/>
+        </w:rPr>
+        <w:t>总岗位</w:t>
+      </w:r>
+      <w:proofErr w:type="gramEnd"/>
+      <w:r>
+        <w:rPr>
+          <w:rFonts w:ascii="宋体" w:hAnsi="宋体" w:hint="eastAsia"/>
+          <w:sz w:val="24"/>
+        </w:rPr>
+        <w:t>数、岗位变化总数、岗位减少总数、岗位变化数量占比。</w:t>
+      </w:r>
+    </w:p>
+    <w:p>
+      <w:pPr>
         <w:rPr>
           <w:rFonts w:asciiTheme="majorEastAsia" w:eastAsiaTheme="majorEastAsia" w:hAnsiTheme="majorEastAsia"/>
           <w:sz w:val="24"/>
@@ -11515,6 +12093,14 @@
           <w:sz w:val="24"/>
           <w:szCs w:val="24"/>
         </w:rPr>
+        <w:t>测试</w:t>
+      </w:r>
+      <w:r>
+        <w:rPr>
+          <w:rFonts w:asciiTheme="majorEastAsia" w:eastAsiaTheme="majorEastAsia" w:hAnsiTheme="majorEastAsia" w:hint="eastAsia"/>
+          <w:sz w:val="24"/>
+          <w:szCs w:val="24"/>
+        </w:rPr>
         <w:t>用例：</w:t>
       </w:r>
     </w:p>
@@ -11550,15 +12136,31 @@
         </w:rPr>
         <w:t>（1）调查期：</w:t>
       </w:r>
-    </w:p>
-    <w:p>
-      <w:pPr>
+      <w:r>
+        <w:rPr>
+          <w:rFonts w:asciiTheme="majorEastAsia" w:eastAsiaTheme="majorEastAsia" w:hAnsiTheme="majorEastAsia" w:hint="eastAsia"/>
+          <w:sz w:val="24"/>
+          <w:szCs w:val="24"/>
+        </w:rPr>
+        <w:t xml:space="preserve"> 5月  6月</w:t>
+      </w:r>
+    </w:p>
+    <w:p>
+      <w:pPr>
+        <w:rPr>
+          <w:rFonts w:asciiTheme="majorEastAsia" w:eastAsiaTheme="majorEastAsia" w:hAnsiTheme="majorEastAsia" w:hint="eastAsia"/>
+          <w:sz w:val="24"/>
+          <w:szCs w:val="24"/>
+        </w:rPr>
+      </w:pPr>
+      <w:r>
         <w:rPr>
           <w:rFonts w:asciiTheme="majorEastAsia" w:eastAsiaTheme="majorEastAsia" w:hAnsiTheme="majorEastAsia"/>
           <w:sz w:val="24"/>
           <w:szCs w:val="24"/>
         </w:rPr>
-      </w:pPr>
+        <w:tab/>
+      </w:r>
       <w:r>
         <w:rPr>
           <w:rFonts w:asciiTheme="majorEastAsia" w:eastAsiaTheme="majorEastAsia" w:hAnsiTheme="majorEastAsia"/>
@@ -11574,14 +12176,72 @@
           <w:szCs w:val="24"/>
         </w:rPr>
         <w:tab/>
-      </w:r>
-      <w:r>
+        <w:t xml:space="preserve"> </w:t>
+      </w:r>
+      <w:r>
+        <w:rPr>
+          <w:rFonts w:asciiTheme="majorEastAsia" w:eastAsiaTheme="majorEastAsia" w:hAnsiTheme="majorEastAsia" w:hint="eastAsia"/>
+          <w:sz w:val="24"/>
+          <w:szCs w:val="24"/>
+        </w:rPr>
+        <w:t>分析方式：济南市</w:t>
+      </w:r>
+    </w:p>
+    <w:p>
+      <w:pPr>
         <w:rPr>
           <w:rFonts w:asciiTheme="majorEastAsia" w:eastAsiaTheme="majorEastAsia" w:hAnsiTheme="majorEastAsia"/>
           <w:sz w:val="24"/>
           <w:szCs w:val="24"/>
         </w:rPr>
+      </w:pPr>
+      <w:r>
+        <w:rPr>
+          <w:rFonts w:asciiTheme="majorEastAsia" w:eastAsiaTheme="majorEastAsia" w:hAnsiTheme="majorEastAsia"/>
+          <w:sz w:val="24"/>
+          <w:szCs w:val="24"/>
+        </w:rPr>
         <w:tab/>
+      </w:r>
+      <w:r>
+        <w:rPr>
+          <w:rFonts w:asciiTheme="majorEastAsia" w:eastAsiaTheme="majorEastAsia" w:hAnsiTheme="majorEastAsia"/>
+          <w:sz w:val="24"/>
+          <w:szCs w:val="24"/>
+        </w:rPr>
+        <w:tab/>
+      </w:r>
+      <w:r>
+        <w:rPr>
+          <w:rFonts w:asciiTheme="majorEastAsia" w:eastAsiaTheme="majorEastAsia" w:hAnsiTheme="majorEastAsia"/>
+          <w:sz w:val="24"/>
+          <w:szCs w:val="24"/>
+        </w:rPr>
+        <w:tab/>
+        <w:t xml:space="preserve"> </w:t>
+      </w:r>
+      <w:r>
+        <w:rPr>
+          <w:rFonts w:asciiTheme="majorEastAsia" w:eastAsiaTheme="majorEastAsia" w:hAnsiTheme="majorEastAsia" w:hint="eastAsia"/>
+          <w:sz w:val="24"/>
+          <w:szCs w:val="24"/>
+        </w:rPr>
+        <w:t>分析结果：</w:t>
+      </w:r>
+      <w:r>
+        <w:rPr>
+          <w:rFonts w:asciiTheme="majorEastAsia" w:eastAsiaTheme="majorEastAsia" w:hAnsiTheme="majorEastAsia" w:hint="eastAsia"/>
+          <w:sz w:val="24"/>
+          <w:szCs w:val="24"/>
+        </w:rPr>
+        <w:t>折线图对比</w:t>
+      </w:r>
+      <w:r>
+        <w:rPr>
+          <w:rFonts w:asciiTheme="majorEastAsia" w:eastAsiaTheme="majorEastAsia" w:hAnsiTheme="majorEastAsia"/>
+          <w:sz w:val="24"/>
+          <w:szCs w:val="24"/>
+        </w:rPr>
         <w:t xml:space="preserve">  </w:t>
       </w:r>
       <w:r>
@@ -11590,7 +12250,64 @@
           <w:sz w:val="24"/>
           <w:szCs w:val="24"/>
         </w:rPr>
-        <w:t>分析结果：</w:t>
+        <w:t xml:space="preserve">表格对比  </w:t>
+      </w:r>
+    </w:p>
+    <w:p>
+      <w:pPr>
+        <w:rPr>
+          <w:rFonts w:asciiTheme="majorEastAsia" w:eastAsiaTheme="majorEastAsia" w:hAnsiTheme="majorEastAsia"/>
+          <w:sz w:val="24"/>
+          <w:szCs w:val="24"/>
+        </w:rPr>
+      </w:pPr>
+      <w:r>
+        <w:rPr>
+          <w:rFonts w:asciiTheme="majorEastAsia" w:eastAsiaTheme="majorEastAsia" w:hAnsiTheme="majorEastAsia"/>
+          <w:sz w:val="24"/>
+          <w:szCs w:val="24"/>
+        </w:rPr>
+        <w:tab/>
+      </w:r>
+      <w:r>
+        <w:rPr>
+          <w:rFonts w:asciiTheme="majorEastAsia" w:eastAsiaTheme="majorEastAsia" w:hAnsiTheme="majorEastAsia"/>
+          <w:sz w:val="24"/>
+          <w:szCs w:val="24"/>
+        </w:rPr>
+        <w:tab/>
+      </w:r>
+      <w:r>
+        <w:rPr>
+          <w:rFonts w:asciiTheme="majorEastAsia" w:eastAsiaTheme="majorEastAsia" w:hAnsiTheme="majorEastAsia"/>
+          <w:sz w:val="24"/>
+          <w:szCs w:val="24"/>
+        </w:rPr>
+        <w:tab/>
+      </w:r>
+      <w:r>
+        <w:rPr>
+          <w:rFonts w:asciiTheme="majorEastAsia" w:eastAsiaTheme="majorEastAsia" w:hAnsiTheme="majorEastAsia"/>
+          <w:sz w:val="24"/>
+          <w:szCs w:val="24"/>
+        </w:rPr>
+        <w:tab/>
+      </w:r>
+      <w:r>
+        <w:rPr>
+          <w:rFonts w:asciiTheme="majorEastAsia" w:eastAsiaTheme="majorEastAsia" w:hAnsiTheme="majorEastAsia"/>
+          <w:sz w:val="24"/>
+          <w:szCs w:val="24"/>
+        </w:rPr>
+        <w:tab/>
+      </w:r>
+      <w:r>
+        <w:rPr>
+          <w:rFonts w:asciiTheme="majorEastAsia" w:eastAsiaTheme="majorEastAsia" w:hAnsiTheme="majorEastAsia"/>
+          <w:sz w:val="24"/>
+          <w:szCs w:val="24"/>
+        </w:rPr>
+        <w:tab/>
       </w:r>
     </w:p>
     <w:p>
@@ -11678,6 +12395,29 @@
           <w:rFonts w:ascii="宋体" w:hAnsi="宋体" w:hint="eastAsia"/>
           <w:sz w:val="24"/>
         </w:rPr>
+        <w:t>分析指标为：岗位变化数量占比。</w:t>
+      </w:r>
+    </w:p>
+    <w:p>
+      <w:pPr>
+        <w:ind w:left="420" w:firstLine="420"/>
+        <w:rPr>
+          <w:rFonts w:ascii="宋体" w:hAnsi="宋体" w:hint="eastAsia"/>
+          <w:sz w:val="24"/>
+        </w:rPr>
+      </w:pPr>
+      <w:r>
+        <w:rPr>
+          <w:rFonts w:ascii="宋体" w:hAnsi="宋体" w:hint="eastAsia"/>
+          <w:sz w:val="24"/>
+        </w:rPr>
+        <w:t>测试</w:t>
+      </w:r>
+      <w:r>
+        <w:rPr>
+          <w:rFonts w:ascii="宋体" w:hAnsi="宋体" w:hint="eastAsia"/>
+          <w:sz w:val="24"/>
+        </w:rPr>
         <w:t>用例：</w:t>
       </w:r>
     </w:p>
@@ -11694,7 +12434,21 @@
           <w:rFonts w:ascii="宋体" w:hAnsi="宋体" w:hint="eastAsia"/>
           <w:sz w:val="24"/>
         </w:rPr>
-        <w:t>（1）结果：</w:t>
+        <w:t>分析</w:t>
+      </w:r>
+      <w:r>
+        <w:rPr>
+          <w:rFonts w:ascii="宋体" w:hAnsi="宋体" w:hint="eastAsia"/>
+          <w:sz w:val="24"/>
+        </w:rPr>
+        <w:t>结果：</w:t>
+      </w:r>
+      <w:r>
+        <w:rPr>
+          <w:rFonts w:ascii="宋体" w:hAnsi="宋体" w:hint="eastAsia"/>
+          <w:sz w:val="24"/>
+        </w:rPr>
+        <w:t>折线图趋势 表格趋势</w:t>
       </w:r>
     </w:p>
     <w:p>
@@ -11743,6 +12497,7 @@
     </w:p>
     <w:p>
       <w:pPr>
+        <w:ind w:left="420" w:firstLine="420"/>
         <w:rPr>
           <w:rFonts w:asciiTheme="majorEastAsia" w:eastAsiaTheme="majorEastAsia" w:hAnsiTheme="majorEastAsia"/>
           <w:sz w:val="24"/>
@@ -11751,10 +12506,61 @@
       </w:pPr>
       <w:r>
         <w:rPr>
+          <w:rFonts w:asciiTheme="majorEastAsia" w:eastAsiaTheme="majorEastAsia" w:hAnsiTheme="majorEastAsia" w:hint="eastAsia"/>
+          <w:sz w:val="24"/>
+          <w:szCs w:val="24"/>
+        </w:rPr>
+        <w:t>测试能否实现对已创建账号</w:t>
+      </w:r>
+      <w:r>
+        <w:rPr>
+          <w:rFonts w:asciiTheme="majorEastAsia" w:eastAsiaTheme="majorEastAsia" w:hAnsiTheme="majorEastAsia" w:hint="eastAsia"/>
+          <w:sz w:val="24"/>
+          <w:szCs w:val="24"/>
+        </w:rPr>
+        <w:t>进行条件查询，导出数据和清除查询条件。</w:t>
+      </w:r>
+    </w:p>
+    <w:p>
+      <w:pPr>
+        <w:ind w:left="420" w:firstLine="420"/>
+        <w:rPr>
+          <w:rFonts w:asciiTheme="majorEastAsia" w:eastAsiaTheme="majorEastAsia" w:hAnsiTheme="majorEastAsia" w:hint="eastAsia"/>
+          <w:sz w:val="24"/>
+          <w:szCs w:val="24"/>
+        </w:rPr>
+      </w:pPr>
+      <w:r>
+        <w:rPr>
+          <w:rFonts w:asciiTheme="majorEastAsia" w:eastAsiaTheme="majorEastAsia" w:hAnsiTheme="majorEastAsia" w:hint="eastAsia"/>
+          <w:sz w:val="24"/>
+          <w:szCs w:val="24"/>
+        </w:rPr>
+        <w:t>查询条件为</w:t>
+      </w:r>
+      <w:r>
+        <w:rPr>
+          <w:rFonts w:asciiTheme="majorEastAsia" w:eastAsiaTheme="majorEastAsia" w:hAnsiTheme="majorEastAsia" w:hint="eastAsia"/>
+          <w:sz w:val="24"/>
+          <w:szCs w:val="24"/>
+        </w:rPr>
+        <w:t>单位名称、登陆账号、用户类型、所属地市、所属市县、所处区域、数据状态、单位性质、所属行业、起始日期、结束日期、统计月份、统计季度</w:t>
+      </w:r>
+    </w:p>
+    <w:p>
+      <w:pPr>
+        <w:rPr>
           <w:rFonts w:asciiTheme="majorEastAsia" w:eastAsiaTheme="majorEastAsia" w:hAnsiTheme="majorEastAsia"/>
           <w:sz w:val="24"/>
           <w:szCs w:val="24"/>
         </w:rPr>
+      </w:pPr>
+      <w:r>
+        <w:rPr>
+          <w:rFonts w:asciiTheme="majorEastAsia" w:eastAsiaTheme="majorEastAsia" w:hAnsiTheme="majorEastAsia"/>
+          <w:sz w:val="24"/>
+          <w:szCs w:val="24"/>
+        </w:rPr>
         <w:tab/>
       </w:r>
       <w:r>
@@ -11771,7 +12577,32 @@
           <w:sz w:val="24"/>
           <w:szCs w:val="24"/>
         </w:rPr>
-        <w:t>测试能否实现对已创建账号</w:t>
+        <w:t>用例：</w:t>
+      </w:r>
+    </w:p>
+    <w:p>
+      <w:pPr>
+        <w:rPr>
+          <w:rFonts w:asciiTheme="majorEastAsia" w:eastAsiaTheme="majorEastAsia" w:hAnsiTheme="majorEastAsia"/>
+          <w:sz w:val="24"/>
+          <w:szCs w:val="24"/>
+        </w:rPr>
+      </w:pPr>
+      <w:r>
+        <w:rPr>
+          <w:rFonts w:asciiTheme="majorEastAsia" w:eastAsiaTheme="majorEastAsia" w:hAnsiTheme="majorEastAsia"/>
+          <w:sz w:val="24"/>
+          <w:szCs w:val="24"/>
+        </w:rPr>
+        <w:tab/>
+      </w:r>
+      <w:r>
+        <w:rPr>
+          <w:rFonts w:asciiTheme="majorEastAsia" w:eastAsiaTheme="majorEastAsia" w:hAnsiTheme="majorEastAsia"/>
+          <w:sz w:val="24"/>
+          <w:szCs w:val="24"/>
+        </w:rPr>
+        <w:tab/>
       </w:r>
       <w:r>
         <w:rPr>
@@ -11779,7 +12610,15 @@
           <w:sz w:val="24"/>
           <w:szCs w:val="24"/>
         </w:rPr>
-        <w:t>进行条件查询，导出数据和清除查询条件。</w:t>
+        <w:t>（1）查询条件：</w:t>
+      </w:r>
+      <w:r>
+        <w:rPr>
+          <w:rFonts w:asciiTheme="majorEastAsia" w:eastAsiaTheme="majorEastAsia" w:hAnsiTheme="majorEastAsia" w:hint="eastAsia"/>
+          <w:sz w:val="24"/>
+          <w:szCs w:val="24"/>
+        </w:rPr>
+        <w:t>所属地市：济南市</w:t>
       </w:r>
     </w:p>
     <w:p>
@@ -11808,36 +12647,20 @@
       </w:r>
       <w:r>
         <w:rPr>
+          <w:rFonts w:asciiTheme="majorEastAsia" w:eastAsiaTheme="majorEastAsia" w:hAnsiTheme="majorEastAsia"/>
+          <w:sz w:val="24"/>
+          <w:szCs w:val="24"/>
+        </w:rPr>
+        <w:tab/>
+        <w:t xml:space="preserve"> </w:t>
+      </w:r>
+      <w:r>
+        <w:rPr>
           <w:rFonts w:asciiTheme="majorEastAsia" w:eastAsiaTheme="majorEastAsia" w:hAnsiTheme="majorEastAsia" w:hint="eastAsia"/>
           <w:sz w:val="24"/>
           <w:szCs w:val="24"/>
         </w:rPr>
-        <w:t>用例：</w:t>
-      </w:r>
-    </w:p>
-    <w:p>
-      <w:pPr>
-        <w:rPr>
-          <w:rFonts w:asciiTheme="majorEastAsia" w:eastAsiaTheme="majorEastAsia" w:hAnsiTheme="majorEastAsia"/>
-          <w:sz w:val="24"/>
-          <w:szCs w:val="24"/>
-        </w:rPr>
-      </w:pPr>
-      <w:r>
-        <w:rPr>
-          <w:rFonts w:asciiTheme="majorEastAsia" w:eastAsiaTheme="majorEastAsia" w:hAnsiTheme="majorEastAsia"/>
-          <w:sz w:val="24"/>
-          <w:szCs w:val="24"/>
-        </w:rPr>
-        <w:tab/>
-      </w:r>
-      <w:r>
-        <w:rPr>
-          <w:rFonts w:asciiTheme="majorEastAsia" w:eastAsiaTheme="majorEastAsia" w:hAnsiTheme="majorEastAsia"/>
-          <w:sz w:val="24"/>
-          <w:szCs w:val="24"/>
-        </w:rPr>
-        <w:tab/>
+        <w:t>查询结果：</w:t>
       </w:r>
       <w:r>
         <w:rPr>
@@ -11845,49 +12668,7 @@
           <w:sz w:val="24"/>
           <w:szCs w:val="24"/>
         </w:rPr>
-        <w:t>（1）查询条件：</w:t>
-      </w:r>
-    </w:p>
-    <w:p>
-      <w:pPr>
-        <w:rPr>
-          <w:rFonts w:asciiTheme="majorEastAsia" w:eastAsiaTheme="majorEastAsia" w:hAnsiTheme="majorEastAsia"/>
-          <w:sz w:val="24"/>
-          <w:szCs w:val="24"/>
-        </w:rPr>
-      </w:pPr>
-      <w:r>
-        <w:rPr>
-          <w:rFonts w:asciiTheme="majorEastAsia" w:eastAsiaTheme="majorEastAsia" w:hAnsiTheme="majorEastAsia"/>
-          <w:sz w:val="24"/>
-          <w:szCs w:val="24"/>
-        </w:rPr>
-        <w:tab/>
-      </w:r>
-      <w:r>
-        <w:rPr>
-          <w:rFonts w:asciiTheme="majorEastAsia" w:eastAsiaTheme="majorEastAsia" w:hAnsiTheme="majorEastAsia"/>
-          <w:sz w:val="24"/>
-          <w:szCs w:val="24"/>
-        </w:rPr>
-        <w:tab/>
-      </w:r>
-      <w:r>
-        <w:rPr>
-          <w:rFonts w:asciiTheme="majorEastAsia" w:eastAsiaTheme="majorEastAsia" w:hAnsiTheme="majorEastAsia"/>
-          <w:sz w:val="24"/>
-          <w:szCs w:val="24"/>
-        </w:rPr>
-        <w:tab/>
-        <w:t xml:space="preserve">  </w:t>
-      </w:r>
-      <w:r>
-        <w:rPr>
-          <w:rFonts w:asciiTheme="majorEastAsia" w:eastAsiaTheme="majorEastAsia" w:hAnsiTheme="majorEastAsia" w:hint="eastAsia"/>
-          <w:sz w:val="24"/>
-          <w:szCs w:val="24"/>
-        </w:rPr>
-        <w:t>查询结果：</w:t>
+        <w:t>账号名 账号信息</w:t>
       </w:r>
     </w:p>
     <w:p>
@@ -11937,11 +12718,19 @@
     <w:p>
       <w:pPr>
         <w:rPr>
+          <w:rFonts w:asciiTheme="majorEastAsia" w:eastAsiaTheme="majorEastAsia" w:hAnsiTheme="majorEastAsia" w:hint="eastAsia"/>
+          <w:sz w:val="24"/>
+          <w:szCs w:val="24"/>
+        </w:rPr>
+      </w:pPr>
+      <w:r>
+        <w:rPr>
           <w:rFonts w:asciiTheme="majorEastAsia" w:eastAsiaTheme="majorEastAsia" w:hAnsiTheme="majorEastAsia"/>
           <w:sz w:val="24"/>
           <w:szCs w:val="24"/>
         </w:rPr>
-      </w:pPr>
+        <w:tab/>
+      </w:r>
       <w:r>
         <w:rPr>
           <w:rFonts w:asciiTheme="majorEastAsia" w:eastAsiaTheme="majorEastAsia" w:hAnsiTheme="majorEastAsia"/>
@@ -11952,23 +12741,405 @@
       </w:r>
       <w:r>
         <w:rPr>
+          <w:rFonts w:asciiTheme="majorEastAsia" w:eastAsiaTheme="majorEastAsia" w:hAnsiTheme="majorEastAsia" w:hint="eastAsia"/>
+          <w:sz w:val="24"/>
+          <w:szCs w:val="24"/>
+        </w:rPr>
+        <w:t>测试能否列出、新增、修改和删除通知信息，新增和修改时要满足通知</w:t>
+      </w:r>
+      <w:r>
+        <w:rPr>
+          <w:rFonts w:asciiTheme="majorEastAsia" w:eastAsiaTheme="majorEastAsia" w:hAnsiTheme="majorEastAsia" w:hint="eastAsia"/>
+          <w:sz w:val="24"/>
+          <w:szCs w:val="24"/>
+        </w:rPr>
+        <w:lastRenderedPageBreak/>
+        <w:t>标题50字以内，通知内容2000字以内。</w:t>
+      </w:r>
+    </w:p>
+    <w:p>
+      <w:pPr>
+        <w:rPr>
           <w:rFonts w:asciiTheme="majorEastAsia" w:eastAsiaTheme="majorEastAsia" w:hAnsiTheme="majorEastAsia"/>
           <w:sz w:val="24"/>
           <w:szCs w:val="24"/>
         </w:rPr>
+      </w:pPr>
+      <w:r>
+        <w:rPr>
+          <w:rFonts w:asciiTheme="majorEastAsia" w:eastAsiaTheme="majorEastAsia" w:hAnsiTheme="majorEastAsia"/>
+          <w:sz w:val="24"/>
+          <w:szCs w:val="24"/>
+        </w:rPr>
         <w:tab/>
       </w:r>
       <w:r>
         <w:rPr>
+          <w:rFonts w:asciiTheme="majorEastAsia" w:eastAsiaTheme="majorEastAsia" w:hAnsiTheme="majorEastAsia"/>
+          <w:sz w:val="24"/>
+          <w:szCs w:val="24"/>
+        </w:rPr>
+        <w:tab/>
+      </w:r>
+      <w:r>
+        <w:rPr>
           <w:rFonts w:asciiTheme="majorEastAsia" w:eastAsiaTheme="majorEastAsia" w:hAnsiTheme="majorEastAsia" w:hint="eastAsia"/>
           <w:sz w:val="24"/>
           <w:szCs w:val="24"/>
         </w:rPr>
-        <w:t>测试能否列出、新增、修改和删除通知信息，新增和修改时要满足通知标题50字以内，通知内容2000字以内。</w:t>
-      </w:r>
-    </w:p>
-    <w:p>
-      <w:pPr>
+        <w:t>新增、修改满足下表</w:t>
+      </w:r>
+    </w:p>
+    <w:tbl>
+      <w:tblPr>
+        <w:tblW w:w="0" w:type="auto"/>
+        <w:tblBorders>
+          <w:top w:val="single" w:sz="4" w:space="0" w:color="000000"/>
+          <w:left w:val="single" w:sz="4" w:space="0" w:color="000000"/>
+          <w:bottom w:val="single" w:sz="4" w:space="0" w:color="000000"/>
+          <w:right w:val="single" w:sz="4" w:space="0" w:color="000000"/>
+          <w:insideH w:val="single" w:sz="4" w:space="0" w:color="000000"/>
+          <w:insideV w:val="single" w:sz="4" w:space="0" w:color="000000"/>
+        </w:tblBorders>
+        <w:tblLayout w:type="fixed"/>
+        <w:tblLook w:val="0000" w:firstRow="0" w:lastRow="0" w:firstColumn="0" w:lastColumn="0" w:noHBand="0" w:noVBand="0"/>
+      </w:tblPr>
+      <w:tblGrid>
+        <w:gridCol w:w="1384"/>
+        <w:gridCol w:w="992"/>
+        <w:gridCol w:w="6146"/>
+      </w:tblGrid>
+      <w:tr>
+        <w:tc>
+          <w:tcPr>
+            <w:tcW w:w="1384" w:type="dxa"/>
+            <w:shd w:val="clear" w:color="auto" w:fill="DDD9C3"/>
+          </w:tcPr>
+          <w:p>
+            <w:pPr>
+              <w:rPr>
+                <w:rFonts w:ascii="宋体"/>
+                <w:szCs w:val="21"/>
+              </w:rPr>
+            </w:pPr>
+            <w:r>
+              <w:rPr>
+                <w:rFonts w:ascii="宋体" w:hAnsi="宋体" w:hint="eastAsia"/>
+                <w:szCs w:val="21"/>
+              </w:rPr>
+              <w:t>数据项</w:t>
+            </w:r>
+          </w:p>
+        </w:tc>
+        <w:tc>
+          <w:tcPr>
+            <w:tcW w:w="992" w:type="dxa"/>
+            <w:shd w:val="clear" w:color="auto" w:fill="DDD9C3"/>
+          </w:tcPr>
+          <w:p>
+            <w:pPr>
+              <w:rPr>
+                <w:rFonts w:ascii="宋体"/>
+                <w:szCs w:val="21"/>
+              </w:rPr>
+            </w:pPr>
+            <w:r>
+              <w:rPr>
+                <w:rFonts w:ascii="宋体" w:hAnsi="宋体" w:hint="eastAsia"/>
+                <w:szCs w:val="21"/>
+              </w:rPr>
+              <w:t>必填</w:t>
+            </w:r>
+          </w:p>
+        </w:tc>
+        <w:tc>
+          <w:tcPr>
+            <w:tcW w:w="6146" w:type="dxa"/>
+            <w:shd w:val="clear" w:color="auto" w:fill="DDD9C3"/>
+          </w:tcPr>
+          <w:p>
+            <w:pPr>
+              <w:rPr>
+                <w:rFonts w:ascii="宋体"/>
+                <w:szCs w:val="21"/>
+              </w:rPr>
+            </w:pPr>
+            <w:r>
+              <w:rPr>
+                <w:rFonts w:ascii="宋体" w:hAnsi="宋体" w:hint="eastAsia"/>
+                <w:szCs w:val="21"/>
+              </w:rPr>
+              <w:t>说明</w:t>
+            </w:r>
+          </w:p>
+        </w:tc>
+      </w:tr>
+      <w:tr>
+        <w:tc>
+          <w:tcPr>
+            <w:tcW w:w="1384" w:type="dxa"/>
+          </w:tcPr>
+          <w:p>
+            <w:pPr>
+              <w:rPr>
+                <w:rFonts w:ascii="宋体"/>
+                <w:szCs w:val="21"/>
+              </w:rPr>
+            </w:pPr>
+            <w:r>
+              <w:rPr>
+                <w:rFonts w:ascii="宋体" w:hAnsi="宋体" w:hint="eastAsia"/>
+                <w:szCs w:val="21"/>
+              </w:rPr>
+              <w:t>通知标题</w:t>
+            </w:r>
+          </w:p>
+        </w:tc>
+        <w:tc>
+          <w:tcPr>
+            <w:tcW w:w="992" w:type="dxa"/>
+          </w:tcPr>
+          <w:p>
+            <w:pPr>
+              <w:rPr>
+                <w:rFonts w:ascii="宋体"/>
+                <w:szCs w:val="21"/>
+              </w:rPr>
+            </w:pPr>
+            <w:r>
+              <w:rPr>
+                <w:rFonts w:ascii="宋体" w:hAnsi="宋体" w:hint="eastAsia"/>
+                <w:szCs w:val="21"/>
+              </w:rPr>
+              <w:t>是</w:t>
+            </w:r>
+          </w:p>
+        </w:tc>
+        <w:tc>
+          <w:tcPr>
+            <w:tcW w:w="6146" w:type="dxa"/>
+          </w:tcPr>
+          <w:p>
+            <w:pPr>
+              <w:rPr>
+                <w:rFonts w:ascii="宋体"/>
+                <w:szCs w:val="21"/>
+              </w:rPr>
+            </w:pPr>
+            <w:r>
+              <w:rPr>
+                <w:rFonts w:ascii="宋体" w:hAnsi="宋体"/>
+                <w:szCs w:val="21"/>
+              </w:rPr>
+              <w:t>50</w:t>
+            </w:r>
+            <w:r>
+              <w:rPr>
+                <w:rFonts w:ascii="宋体" w:hAnsi="宋体" w:hint="eastAsia"/>
+                <w:szCs w:val="21"/>
+              </w:rPr>
+              <w:t>字以内</w:t>
+            </w:r>
+          </w:p>
+        </w:tc>
+      </w:tr>
+      <w:tr>
+        <w:tc>
+          <w:tcPr>
+            <w:tcW w:w="1384" w:type="dxa"/>
+          </w:tcPr>
+          <w:p>
+            <w:pPr>
+              <w:rPr>
+                <w:rFonts w:ascii="宋体"/>
+                <w:szCs w:val="21"/>
+              </w:rPr>
+            </w:pPr>
+            <w:r>
+              <w:rPr>
+                <w:rFonts w:ascii="宋体" w:hAnsi="宋体" w:hint="eastAsia"/>
+                <w:szCs w:val="21"/>
+              </w:rPr>
+              <w:t>通知内容</w:t>
+            </w:r>
+          </w:p>
+        </w:tc>
+        <w:tc>
+          <w:tcPr>
+            <w:tcW w:w="992" w:type="dxa"/>
+          </w:tcPr>
+          <w:p>
+            <w:pPr>
+              <w:rPr>
+                <w:rFonts w:ascii="宋体"/>
+                <w:szCs w:val="21"/>
+              </w:rPr>
+            </w:pPr>
+            <w:r>
+              <w:rPr>
+                <w:rFonts w:ascii="宋体" w:hAnsi="宋体" w:hint="eastAsia"/>
+                <w:szCs w:val="21"/>
+              </w:rPr>
+              <w:t>是</w:t>
+            </w:r>
+          </w:p>
+        </w:tc>
+        <w:tc>
+          <w:tcPr>
+            <w:tcW w:w="6146" w:type="dxa"/>
+          </w:tcPr>
+          <w:p>
+            <w:pPr>
+              <w:rPr>
+                <w:rFonts w:ascii="宋体"/>
+                <w:szCs w:val="21"/>
+              </w:rPr>
+            </w:pPr>
+            <w:r>
+              <w:rPr>
+                <w:rFonts w:ascii="宋体" w:hAnsi="宋体"/>
+                <w:szCs w:val="21"/>
+              </w:rPr>
+              <w:t>2000</w:t>
+            </w:r>
+            <w:r>
+              <w:rPr>
+                <w:rFonts w:ascii="宋体" w:hAnsi="宋体" w:hint="eastAsia"/>
+                <w:szCs w:val="21"/>
+              </w:rPr>
+              <w:t>字以内</w:t>
+            </w:r>
+          </w:p>
+        </w:tc>
+      </w:tr>
+      <w:tr>
+        <w:tc>
+          <w:tcPr>
+            <w:tcW w:w="1384" w:type="dxa"/>
+          </w:tcPr>
+          <w:p>
+            <w:pPr>
+              <w:rPr>
+                <w:rFonts w:ascii="宋体"/>
+                <w:szCs w:val="21"/>
+              </w:rPr>
+            </w:pPr>
+            <w:r>
+              <w:rPr>
+                <w:rFonts w:ascii="宋体" w:hAnsi="宋体" w:hint="eastAsia"/>
+                <w:szCs w:val="21"/>
+              </w:rPr>
+              <w:t>发布时间</w:t>
+            </w:r>
+          </w:p>
+        </w:tc>
+        <w:tc>
+          <w:tcPr>
+            <w:tcW w:w="992" w:type="dxa"/>
+          </w:tcPr>
+          <w:p>
+            <w:pPr>
+              <w:rPr>
+                <w:rFonts w:ascii="宋体"/>
+                <w:szCs w:val="21"/>
+              </w:rPr>
+            </w:pPr>
+            <w:r>
+              <w:rPr>
+                <w:rFonts w:ascii="宋体" w:hAnsi="宋体" w:hint="eastAsia"/>
+                <w:szCs w:val="21"/>
+              </w:rPr>
+              <w:t>否</w:t>
+            </w:r>
+          </w:p>
+        </w:tc>
+        <w:tc>
+          <w:tcPr>
+            <w:tcW w:w="6146" w:type="dxa"/>
+          </w:tcPr>
+          <w:p>
+            <w:pPr>
+              <w:rPr>
+                <w:rFonts w:ascii="宋体"/>
+                <w:szCs w:val="21"/>
+              </w:rPr>
+            </w:pPr>
+            <w:r>
+              <w:rPr>
+                <w:rFonts w:ascii="宋体" w:hAnsi="宋体" w:hint="eastAsia"/>
+                <w:szCs w:val="21"/>
+              </w:rPr>
+              <w:t>系统自动生成</w:t>
+            </w:r>
+          </w:p>
+        </w:tc>
+      </w:tr>
+      <w:tr>
+        <w:tc>
+          <w:tcPr>
+            <w:tcW w:w="1384" w:type="dxa"/>
+          </w:tcPr>
+          <w:p>
+            <w:pPr>
+              <w:rPr>
+                <w:rFonts w:ascii="宋体"/>
+                <w:szCs w:val="21"/>
+              </w:rPr>
+            </w:pPr>
+            <w:r>
+              <w:rPr>
+                <w:rFonts w:ascii="宋体" w:hAnsi="宋体" w:hint="eastAsia"/>
+                <w:szCs w:val="21"/>
+              </w:rPr>
+              <w:t>发布单位</w:t>
+            </w:r>
+          </w:p>
+        </w:tc>
+        <w:tc>
+          <w:tcPr>
+            <w:tcW w:w="992" w:type="dxa"/>
+          </w:tcPr>
+          <w:p>
+            <w:pPr>
+              <w:rPr>
+                <w:rFonts w:ascii="宋体"/>
+                <w:szCs w:val="21"/>
+              </w:rPr>
+            </w:pPr>
+            <w:r>
+              <w:rPr>
+                <w:rFonts w:ascii="宋体" w:hAnsi="宋体" w:hint="eastAsia"/>
+                <w:szCs w:val="21"/>
+              </w:rPr>
+              <w:t>否</w:t>
+            </w:r>
+          </w:p>
+        </w:tc>
+        <w:tc>
+          <w:tcPr>
+            <w:tcW w:w="6146" w:type="dxa"/>
+          </w:tcPr>
+          <w:p>
+            <w:pPr>
+              <w:rPr>
+                <w:rFonts w:ascii="宋体"/>
+                <w:szCs w:val="21"/>
+              </w:rPr>
+            </w:pPr>
+            <w:r>
+              <w:rPr>
+                <w:rFonts w:ascii="宋体" w:hAnsi="宋体" w:hint="eastAsia"/>
+                <w:szCs w:val="21"/>
+              </w:rPr>
+              <w:t>系统自动生成</w:t>
+            </w:r>
+          </w:p>
+        </w:tc>
+      </w:tr>
+    </w:tbl>
+    <w:p>
+      <w:pPr>
+        <w:ind w:firstLineChars="300" w:firstLine="720"/>
         <w:rPr>
           <w:rFonts w:asciiTheme="majorEastAsia" w:eastAsiaTheme="majorEastAsia" w:hAnsiTheme="majorEastAsia"/>
           <w:sz w:val="24"/>
@@ -11977,33 +13148,369 @@
       </w:pPr>
       <w:r>
         <w:rPr>
+          <w:rFonts w:asciiTheme="majorEastAsia" w:eastAsiaTheme="majorEastAsia" w:hAnsiTheme="majorEastAsia" w:hint="eastAsia"/>
+          <w:sz w:val="24"/>
+          <w:szCs w:val="24"/>
+        </w:rPr>
+        <w:t>测试用例：</w:t>
+      </w:r>
+    </w:p>
+    <w:p>
+      <w:pPr>
+        <w:ind w:firstLineChars="300" w:firstLine="720"/>
+        <w:rPr>
           <w:rFonts w:asciiTheme="majorEastAsia" w:eastAsiaTheme="majorEastAsia" w:hAnsiTheme="majorEastAsia"/>
           <w:sz w:val="24"/>
           <w:szCs w:val="24"/>
         </w:rPr>
-        <w:tab/>
-      </w:r>
-      <w:r>
-        <w:rPr>
-          <w:rFonts w:asciiTheme="majorEastAsia" w:eastAsiaTheme="majorEastAsia" w:hAnsiTheme="majorEastAsia"/>
-          <w:sz w:val="24"/>
-          <w:szCs w:val="24"/>
-        </w:rPr>
-        <w:tab/>
-      </w:r>
+      </w:pPr>
       <w:r>
         <w:rPr>
           <w:rFonts w:asciiTheme="majorEastAsia" w:eastAsiaTheme="majorEastAsia" w:hAnsiTheme="majorEastAsia" w:hint="eastAsia"/>
           <w:sz w:val="24"/>
           <w:szCs w:val="24"/>
         </w:rPr>
-        <w:t>用例：</w:t>
-      </w:r>
-    </w:p>
-    <w:p>
-      <w:pPr>
-        <w:rPr>
-          <w:rFonts w:asciiTheme="majorEastAsia" w:eastAsiaTheme="majorEastAsia" w:hAnsiTheme="majorEastAsia"/>
+        <w:t>选择：新增</w:t>
+      </w:r>
+    </w:p>
+    <w:tbl>
+      <w:tblPr>
+        <w:tblW w:w="0" w:type="auto"/>
+        <w:tblBorders>
+          <w:top w:val="single" w:sz="4" w:space="0" w:color="000000"/>
+          <w:left w:val="single" w:sz="4" w:space="0" w:color="000000"/>
+          <w:bottom w:val="single" w:sz="4" w:space="0" w:color="000000"/>
+          <w:right w:val="single" w:sz="4" w:space="0" w:color="000000"/>
+          <w:insideH w:val="single" w:sz="4" w:space="0" w:color="000000"/>
+          <w:insideV w:val="single" w:sz="4" w:space="0" w:color="000000"/>
+        </w:tblBorders>
+        <w:tblLayout w:type="fixed"/>
+        <w:tblLook w:val="0000" w:firstRow="0" w:lastRow="0" w:firstColumn="0" w:lastColumn="0" w:noHBand="0" w:noVBand="0"/>
+      </w:tblPr>
+      <w:tblGrid>
+        <w:gridCol w:w="1384"/>
+        <w:gridCol w:w="992"/>
+        <w:gridCol w:w="6146"/>
+      </w:tblGrid>
+      <w:tr>
+        <w:tc>
+          <w:tcPr>
+            <w:tcW w:w="1384" w:type="dxa"/>
+            <w:shd w:val="clear" w:color="auto" w:fill="DDD9C3"/>
+          </w:tcPr>
+          <w:p>
+            <w:pPr>
+              <w:rPr>
+                <w:rFonts w:ascii="宋体"/>
+                <w:szCs w:val="21"/>
+              </w:rPr>
+            </w:pPr>
+            <w:r>
+              <w:rPr>
+                <w:rFonts w:ascii="宋体" w:hAnsi="宋体" w:hint="eastAsia"/>
+                <w:szCs w:val="21"/>
+              </w:rPr>
+              <w:t>数据项</w:t>
+            </w:r>
+          </w:p>
+        </w:tc>
+        <w:tc>
+          <w:tcPr>
+            <w:tcW w:w="992" w:type="dxa"/>
+            <w:shd w:val="clear" w:color="auto" w:fill="DDD9C3"/>
+          </w:tcPr>
+          <w:p>
+            <w:pPr>
+              <w:rPr>
+                <w:rFonts w:ascii="宋体"/>
+                <w:szCs w:val="21"/>
+              </w:rPr>
+            </w:pPr>
+            <w:r>
+              <w:rPr>
+                <w:rFonts w:ascii="宋体" w:hAnsi="宋体" w:hint="eastAsia"/>
+                <w:szCs w:val="21"/>
+              </w:rPr>
+              <w:t>必填</w:t>
+            </w:r>
+          </w:p>
+        </w:tc>
+        <w:tc>
+          <w:tcPr>
+            <w:tcW w:w="6146" w:type="dxa"/>
+            <w:shd w:val="clear" w:color="auto" w:fill="DDD9C3"/>
+          </w:tcPr>
+          <w:p>
+            <w:pPr>
+              <w:rPr>
+                <w:rFonts w:ascii="宋体"/>
+                <w:szCs w:val="21"/>
+              </w:rPr>
+            </w:pPr>
+            <w:r>
+              <w:rPr>
+                <w:rFonts w:ascii="宋体" w:hAnsi="宋体" w:hint="eastAsia"/>
+                <w:szCs w:val="21"/>
+              </w:rPr>
+              <w:t>说明</w:t>
+            </w:r>
+          </w:p>
+        </w:tc>
+      </w:tr>
+      <w:tr>
+        <w:tc>
+          <w:tcPr>
+            <w:tcW w:w="1384" w:type="dxa"/>
+          </w:tcPr>
+          <w:p>
+            <w:pPr>
+              <w:rPr>
+                <w:rFonts w:ascii="宋体"/>
+                <w:szCs w:val="21"/>
+              </w:rPr>
+            </w:pPr>
+            <w:r>
+              <w:rPr>
+                <w:rFonts w:ascii="宋体" w:hAnsi="宋体" w:hint="eastAsia"/>
+                <w:szCs w:val="21"/>
+              </w:rPr>
+              <w:t>通知标题</w:t>
+            </w:r>
+          </w:p>
+        </w:tc>
+        <w:tc>
+          <w:tcPr>
+            <w:tcW w:w="992" w:type="dxa"/>
+          </w:tcPr>
+          <w:p>
+            <w:pPr>
+              <w:rPr>
+                <w:rFonts w:ascii="宋体"/>
+                <w:szCs w:val="21"/>
+              </w:rPr>
+            </w:pPr>
+            <w:r>
+              <w:rPr>
+                <w:rFonts w:ascii="宋体" w:hAnsi="宋体" w:hint="eastAsia"/>
+                <w:szCs w:val="21"/>
+              </w:rPr>
+              <w:t>是</w:t>
+            </w:r>
+          </w:p>
+        </w:tc>
+        <w:tc>
+          <w:tcPr>
+            <w:tcW w:w="6146" w:type="dxa"/>
+          </w:tcPr>
+          <w:p>
+            <w:pPr>
+              <w:rPr>
+                <w:rFonts w:ascii="宋体" w:hint="eastAsia"/>
+                <w:szCs w:val="21"/>
+              </w:rPr>
+            </w:pPr>
+            <w:r>
+              <w:rPr>
+                <w:rFonts w:ascii="宋体" w:hint="eastAsia"/>
+                <w:szCs w:val="21"/>
+              </w:rPr>
+              <w:t>企业上传数据要求</w:t>
+            </w:r>
+          </w:p>
+        </w:tc>
+      </w:tr>
+      <w:tr>
+        <w:tc>
+          <w:tcPr>
+            <w:tcW w:w="1384" w:type="dxa"/>
+          </w:tcPr>
+          <w:p>
+            <w:pPr>
+              <w:rPr>
+                <w:rFonts w:ascii="宋体"/>
+                <w:szCs w:val="21"/>
+              </w:rPr>
+            </w:pPr>
+            <w:r>
+              <w:rPr>
+                <w:rFonts w:ascii="宋体" w:hAnsi="宋体" w:hint="eastAsia"/>
+                <w:szCs w:val="21"/>
+              </w:rPr>
+              <w:t>通知内容</w:t>
+            </w:r>
+          </w:p>
+        </w:tc>
+        <w:tc>
+          <w:tcPr>
+            <w:tcW w:w="992" w:type="dxa"/>
+          </w:tcPr>
+          <w:p>
+            <w:pPr>
+              <w:rPr>
+                <w:rFonts w:ascii="宋体"/>
+                <w:szCs w:val="21"/>
+              </w:rPr>
+            </w:pPr>
+            <w:r>
+              <w:rPr>
+                <w:rFonts w:ascii="宋体" w:hAnsi="宋体" w:hint="eastAsia"/>
+                <w:szCs w:val="21"/>
+              </w:rPr>
+              <w:t>是</w:t>
+            </w:r>
+          </w:p>
+        </w:tc>
+        <w:tc>
+          <w:tcPr>
+            <w:tcW w:w="6146" w:type="dxa"/>
+          </w:tcPr>
+          <w:p>
+            <w:pPr>
+              <w:rPr>
+                <w:rFonts w:ascii="宋体"/>
+                <w:szCs w:val="21"/>
+              </w:rPr>
+            </w:pPr>
+            <w:r>
+              <w:rPr>
+                <w:rFonts w:ascii="宋体" w:hint="eastAsia"/>
+                <w:szCs w:val="21"/>
+              </w:rPr>
+              <w:t>企业上传数据必须真实有效，详细要求请见“上传数据要求.pdf”。</w:t>
+            </w:r>
+          </w:p>
+        </w:tc>
+      </w:tr>
+      <w:tr>
+        <w:tc>
+          <w:tcPr>
+            <w:tcW w:w="1384" w:type="dxa"/>
+          </w:tcPr>
+          <w:p>
+            <w:pPr>
+              <w:rPr>
+                <w:rFonts w:ascii="宋体"/>
+                <w:szCs w:val="21"/>
+              </w:rPr>
+            </w:pPr>
+            <w:r>
+              <w:rPr>
+                <w:rFonts w:ascii="宋体" w:hAnsi="宋体" w:hint="eastAsia"/>
+                <w:szCs w:val="21"/>
+              </w:rPr>
+              <w:t>发布时间</w:t>
+            </w:r>
+          </w:p>
+        </w:tc>
+        <w:tc>
+          <w:tcPr>
+            <w:tcW w:w="992" w:type="dxa"/>
+          </w:tcPr>
+          <w:p>
+            <w:pPr>
+              <w:rPr>
+                <w:rFonts w:ascii="宋体"/>
+                <w:szCs w:val="21"/>
+              </w:rPr>
+            </w:pPr>
+            <w:r>
+              <w:rPr>
+                <w:rFonts w:ascii="宋体" w:hAnsi="宋体" w:hint="eastAsia"/>
+                <w:szCs w:val="21"/>
+              </w:rPr>
+              <w:t>否</w:t>
+            </w:r>
+          </w:p>
+        </w:tc>
+        <w:tc>
+          <w:tcPr>
+            <w:tcW w:w="6146" w:type="dxa"/>
+          </w:tcPr>
+          <w:p>
+            <w:pPr>
+              <w:rPr>
+                <w:rFonts w:ascii="宋体"/>
+                <w:szCs w:val="21"/>
+              </w:rPr>
+            </w:pPr>
+            <w:r>
+              <w:rPr>
+                <w:rFonts w:ascii="宋体" w:hAnsi="宋体" w:hint="eastAsia"/>
+                <w:szCs w:val="21"/>
+              </w:rPr>
+              <w:t>系统自动生成</w:t>
+            </w:r>
+          </w:p>
+        </w:tc>
+      </w:tr>
+      <w:tr>
+        <w:tc>
+          <w:tcPr>
+            <w:tcW w:w="1384" w:type="dxa"/>
+          </w:tcPr>
+          <w:p>
+            <w:pPr>
+              <w:rPr>
+                <w:rFonts w:ascii="宋体"/>
+                <w:szCs w:val="21"/>
+              </w:rPr>
+            </w:pPr>
+            <w:r>
+              <w:rPr>
+                <w:rFonts w:ascii="宋体" w:hAnsi="宋体" w:hint="eastAsia"/>
+                <w:szCs w:val="21"/>
+              </w:rPr>
+              <w:t>发布单位</w:t>
+            </w:r>
+          </w:p>
+        </w:tc>
+        <w:tc>
+          <w:tcPr>
+            <w:tcW w:w="992" w:type="dxa"/>
+          </w:tcPr>
+          <w:p>
+            <w:pPr>
+              <w:rPr>
+                <w:rFonts w:ascii="宋体"/>
+                <w:szCs w:val="21"/>
+              </w:rPr>
+            </w:pPr>
+            <w:r>
+              <w:rPr>
+                <w:rFonts w:ascii="宋体" w:hAnsi="宋体" w:hint="eastAsia"/>
+                <w:szCs w:val="21"/>
+              </w:rPr>
+              <w:t>否</w:t>
+            </w:r>
+          </w:p>
+        </w:tc>
+        <w:tc>
+          <w:tcPr>
+            <w:tcW w:w="6146" w:type="dxa"/>
+          </w:tcPr>
+          <w:p>
+            <w:pPr>
+              <w:rPr>
+                <w:rFonts w:ascii="宋体"/>
+                <w:szCs w:val="21"/>
+              </w:rPr>
+            </w:pPr>
+            <w:r>
+              <w:rPr>
+                <w:rFonts w:ascii="宋体" w:hAnsi="宋体" w:hint="eastAsia"/>
+                <w:szCs w:val="21"/>
+              </w:rPr>
+              <w:t>系统自动生成</w:t>
+            </w:r>
+          </w:p>
+        </w:tc>
+      </w:tr>
+    </w:tbl>
+    <w:p>
+      <w:pPr>
+        <w:ind w:firstLineChars="300" w:firstLine="720"/>
+        <w:rPr>
+          <w:rFonts w:asciiTheme="majorEastAsia" w:eastAsiaTheme="majorEastAsia" w:hAnsiTheme="majorEastAsia" w:hint="eastAsia"/>
           <w:sz w:val="24"/>
           <w:szCs w:val="24"/>
         </w:rPr>
@@ -12197,6 +13704,14 @@
           <w:sz w:val="24"/>
           <w:szCs w:val="24"/>
         </w:rPr>
+        <w:t>测试</w:t>
+      </w:r>
+      <w:r>
+        <w:rPr>
+          <w:rFonts w:asciiTheme="majorEastAsia" w:eastAsiaTheme="majorEastAsia" w:hAnsiTheme="majorEastAsia" w:hint="eastAsia"/>
+          <w:sz w:val="24"/>
+          <w:szCs w:val="24"/>
+        </w:rPr>
         <w:t>用例：</w:t>
       </w:r>
     </w:p>
@@ -12217,23 +13732,13 @@
         </w:rPr>
         <w:t>（1）新增：</w:t>
       </w:r>
-    </w:p>
-    <w:p>
-      <w:pPr>
-        <w:ind w:firstLineChars="300" w:firstLine="720"/>
-        <w:rPr>
-          <w:rFonts w:asciiTheme="majorEastAsia" w:eastAsiaTheme="majorEastAsia" w:hAnsiTheme="majorEastAsia"/>
-          <w:sz w:val="24"/>
-          <w:szCs w:val="24"/>
-        </w:rPr>
-      </w:pPr>
       <w:r>
         <w:rPr>
           <w:rFonts w:asciiTheme="majorEastAsia" w:eastAsiaTheme="majorEastAsia" w:hAnsiTheme="majorEastAsia" w:hint="eastAsia"/>
           <w:sz w:val="24"/>
           <w:szCs w:val="24"/>
         </w:rPr>
-        <w:t>（2）修改：</w:t>
+        <w:t>调查期：5月1日至5月31日</w:t>
       </w:r>
     </w:p>
     <w:p>
@@ -12251,7 +13756,6 @@
           <w:b w:val="0"/>
           <w:bCs w:val="0"/>
         </w:rPr>
-        <w:lastRenderedPageBreak/>
         <w:t>2.2.11.2</w:t>
       </w:r>
       <w:r>
@@ -12320,17 +13824,83 @@
           <w:sz w:val="24"/>
           <w:szCs w:val="24"/>
         </w:rPr>
+        <w:t>测试</w:t>
+      </w:r>
+      <w:r>
+        <w:rPr>
+          <w:rFonts w:asciiTheme="majorEastAsia" w:eastAsiaTheme="majorEastAsia" w:hAnsiTheme="majorEastAsia" w:hint="eastAsia"/>
+          <w:sz w:val="24"/>
+          <w:szCs w:val="24"/>
+        </w:rPr>
         <w:t>用例：</w:t>
       </w:r>
     </w:p>
     <w:p>
       <w:pPr>
         <w:rPr>
+          <w:rFonts w:asciiTheme="majorEastAsia" w:eastAsiaTheme="majorEastAsia" w:hAnsiTheme="majorEastAsia" w:hint="eastAsia"/>
+          <w:sz w:val="24"/>
+          <w:szCs w:val="24"/>
+        </w:rPr>
+      </w:pPr>
+      <w:r>
+        <w:rPr>
           <w:rFonts w:asciiTheme="majorEastAsia" w:eastAsiaTheme="majorEastAsia" w:hAnsiTheme="majorEastAsia"/>
           <w:sz w:val="24"/>
           <w:szCs w:val="24"/>
         </w:rPr>
-      </w:pPr>
+        <w:tab/>
+      </w:r>
+      <w:r>
+        <w:rPr>
+          <w:rFonts w:asciiTheme="majorEastAsia" w:eastAsiaTheme="majorEastAsia" w:hAnsiTheme="majorEastAsia"/>
+          <w:sz w:val="24"/>
+          <w:szCs w:val="24"/>
+        </w:rPr>
+        <w:tab/>
+      </w:r>
+      <w:r>
+        <w:rPr>
+          <w:rFonts w:asciiTheme="majorEastAsia" w:eastAsiaTheme="majorEastAsia" w:hAnsiTheme="majorEastAsia" w:hint="eastAsia"/>
+          <w:sz w:val="24"/>
+          <w:szCs w:val="24"/>
+        </w:rPr>
+        <w:t>（1）新增用户：用户名：</w:t>
+      </w:r>
+      <w:proofErr w:type="spellStart"/>
+      <w:r>
+        <w:rPr>
+          <w:rFonts w:asciiTheme="majorEastAsia" w:eastAsiaTheme="majorEastAsia" w:hAnsiTheme="majorEastAsia" w:hint="eastAsia"/>
+          <w:sz w:val="24"/>
+          <w:szCs w:val="24"/>
+        </w:rPr>
+        <w:t>sdgold</w:t>
+      </w:r>
+      <w:r>
+        <w:rPr>
+          <w:rFonts w:asciiTheme="majorEastAsia" w:eastAsiaTheme="majorEastAsia" w:hAnsiTheme="majorEastAsia"/>
+          <w:sz w:val="24"/>
+          <w:szCs w:val="24"/>
+        </w:rPr>
+        <w:t>com</w:t>
+      </w:r>
+      <w:proofErr w:type="spellEnd"/>
+      <w:r>
+        <w:rPr>
+          <w:rFonts w:asciiTheme="majorEastAsia" w:eastAsiaTheme="majorEastAsia" w:hAnsiTheme="majorEastAsia"/>
+          <w:sz w:val="24"/>
+          <w:szCs w:val="24"/>
+        </w:rPr>
+        <w:t xml:space="preserve"> </w:t>
+      </w:r>
+      <w:r>
+        <w:rPr>
+          <w:rFonts w:asciiTheme="majorEastAsia" w:eastAsiaTheme="majorEastAsia" w:hAnsiTheme="majorEastAsia" w:hint="eastAsia"/>
+          <w:sz w:val="24"/>
+          <w:szCs w:val="24"/>
+        </w:rPr>
+        <w:t>密码：123456</w:t>
+      </w:r>
     </w:p>
     <w:p>
       <w:pPr>
@@ -12392,8 +13962,6 @@
         </w:rPr>
         <w:t>定义、修改和删除角色，不同角色对应不同功能，系统预定义一些角色。</w:t>
       </w:r>
-      <w:bookmarkStart w:id="28" w:name="_GoBack"/>
-      <w:bookmarkEnd w:id="28"/>
     </w:p>
     <w:p>
       <w:pPr>
@@ -12410,7 +13978,59 @@
           <w:sz w:val="24"/>
           <w:szCs w:val="24"/>
         </w:rPr>
+        <w:t>测试</w:t>
+      </w:r>
+      <w:r>
+        <w:rPr>
+          <w:rFonts w:asciiTheme="majorEastAsia" w:eastAsiaTheme="majorEastAsia" w:hAnsiTheme="majorEastAsia" w:hint="eastAsia"/>
+          <w:sz w:val="24"/>
+          <w:szCs w:val="24"/>
+        </w:rPr>
         <w:t>用例：</w:t>
+      </w:r>
+    </w:p>
+    <w:p>
+      <w:pPr>
+        <w:ind w:left="420" w:firstLine="420"/>
+        <w:rPr>
+          <w:rFonts w:asciiTheme="majorEastAsia" w:eastAsiaTheme="majorEastAsia" w:hAnsiTheme="majorEastAsia" w:hint="eastAsia"/>
+          <w:sz w:val="24"/>
+          <w:szCs w:val="24"/>
+        </w:rPr>
+      </w:pPr>
+      <w:r>
+        <w:rPr>
+          <w:rFonts w:asciiTheme="majorEastAsia" w:eastAsiaTheme="majorEastAsia" w:hAnsiTheme="majorEastAsia" w:hint="eastAsia"/>
+          <w:sz w:val="24"/>
+          <w:szCs w:val="24"/>
+        </w:rPr>
+        <w:t>（1）定义角色：企业用户</w:t>
+      </w:r>
+      <w:r>
+        <w:rPr>
+          <w:rFonts w:asciiTheme="majorEastAsia" w:eastAsiaTheme="majorEastAsia" w:hAnsiTheme="majorEastAsia" w:hint="eastAsia"/>
+          <w:sz w:val="24"/>
+          <w:szCs w:val="24"/>
+        </w:rPr>
+        <w:t xml:space="preserve"> </w:t>
+      </w:r>
+    </w:p>
+    <w:p>
+      <w:pPr>
+        <w:ind w:left="420" w:firstLine="420"/>
+        <w:rPr>
+          <w:rFonts w:asciiTheme="majorEastAsia" w:eastAsiaTheme="majorEastAsia" w:hAnsiTheme="majorEastAsia" w:hint="eastAsia"/>
+          <w:sz w:val="24"/>
+          <w:szCs w:val="24"/>
+        </w:rPr>
+      </w:pPr>
+      <w:r>
+        <w:rPr>
+          <w:rFonts w:asciiTheme="majorEastAsia" w:eastAsiaTheme="majorEastAsia" w:hAnsiTheme="majorEastAsia" w:hint="eastAsia"/>
+          <w:sz w:val="24"/>
+          <w:szCs w:val="24"/>
+        </w:rPr>
+        <w:t xml:space="preserve">     功能：上传备案信息 数据填报 查看通知</w:t>
       </w:r>
     </w:p>
     <w:p>
@@ -12422,7 +14042,7 @@
           <w:bCs w:val="0"/>
         </w:rPr>
       </w:pPr>
-      <w:bookmarkStart w:id="29" w:name="_Toc445325826"/>
+      <w:bookmarkStart w:id="28" w:name="_Toc445325826"/>
       <w:r>
         <w:rPr>
           <w:b w:val="0"/>
@@ -12446,93 +14066,175 @@
         </w:rPr>
         <w:t>系统监控测试</w:t>
       </w:r>
+      <w:bookmarkEnd w:id="28"/>
+    </w:p>
+    <w:p>
+      <w:pPr>
+        <w:rPr>
+          <w:rFonts w:asciiTheme="majorEastAsia" w:eastAsiaTheme="majorEastAsia" w:hAnsiTheme="majorEastAsia"/>
+          <w:sz w:val="24"/>
+          <w:szCs w:val="24"/>
+        </w:rPr>
+      </w:pPr>
+      <w:r>
+        <w:rPr>
+          <w:rFonts w:asciiTheme="majorEastAsia" w:eastAsiaTheme="majorEastAsia" w:hAnsiTheme="majorEastAsia"/>
+          <w:sz w:val="24"/>
+          <w:szCs w:val="24"/>
+        </w:rPr>
+        <w:tab/>
+      </w:r>
+      <w:r>
+        <w:rPr>
+          <w:rFonts w:asciiTheme="majorEastAsia" w:eastAsiaTheme="majorEastAsia" w:hAnsiTheme="majorEastAsia"/>
+          <w:sz w:val="24"/>
+          <w:szCs w:val="24"/>
+        </w:rPr>
+        <w:tab/>
+      </w:r>
+      <w:r>
+        <w:rPr>
+          <w:rFonts w:asciiTheme="majorEastAsia" w:eastAsiaTheme="majorEastAsia" w:hAnsiTheme="majorEastAsia" w:hint="eastAsia"/>
+          <w:sz w:val="24"/>
+          <w:szCs w:val="24"/>
+        </w:rPr>
+        <w:t>测试能否查看系统信息及当前系统工作</w:t>
+      </w:r>
+      <w:r>
+        <w:rPr>
+          <w:rFonts w:asciiTheme="majorEastAsia" w:eastAsiaTheme="majorEastAsia" w:hAnsiTheme="majorEastAsia" w:hint="eastAsia"/>
+          <w:sz w:val="24"/>
+          <w:szCs w:val="24"/>
+        </w:rPr>
+        <w:t>情况</w:t>
+      </w:r>
+      <w:r>
+        <w:rPr>
+          <w:rFonts w:asciiTheme="majorEastAsia" w:eastAsiaTheme="majorEastAsia" w:hAnsiTheme="majorEastAsia" w:hint="eastAsia"/>
+          <w:sz w:val="24"/>
+          <w:szCs w:val="24"/>
+        </w:rPr>
+        <w:t>。</w:t>
+      </w:r>
+    </w:p>
+    <w:p>
+      <w:pPr>
+        <w:rPr>
+          <w:rFonts w:asciiTheme="majorEastAsia" w:eastAsiaTheme="majorEastAsia" w:hAnsiTheme="majorEastAsia"/>
+          <w:sz w:val="24"/>
+          <w:szCs w:val="24"/>
+        </w:rPr>
+      </w:pPr>
+      <w:r>
+        <w:rPr>
+          <w:rFonts w:asciiTheme="majorEastAsia" w:eastAsiaTheme="majorEastAsia" w:hAnsiTheme="majorEastAsia"/>
+          <w:sz w:val="24"/>
+          <w:szCs w:val="24"/>
+        </w:rPr>
+        <w:tab/>
+      </w:r>
+      <w:r>
+        <w:rPr>
+          <w:rFonts w:asciiTheme="majorEastAsia" w:eastAsiaTheme="majorEastAsia" w:hAnsiTheme="majorEastAsia"/>
+          <w:sz w:val="24"/>
+          <w:szCs w:val="24"/>
+        </w:rPr>
+        <w:tab/>
+      </w:r>
+      <w:r>
+        <w:rPr>
+          <w:rFonts w:asciiTheme="majorEastAsia" w:eastAsiaTheme="majorEastAsia" w:hAnsiTheme="majorEastAsia" w:hint="eastAsia"/>
+          <w:sz w:val="24"/>
+          <w:szCs w:val="24"/>
+        </w:rPr>
+        <w:t>测试用例：</w:t>
+      </w:r>
+    </w:p>
+    <w:p>
+      <w:pPr>
+        <w:rPr>
+          <w:rFonts w:asciiTheme="majorEastAsia" w:eastAsiaTheme="majorEastAsia" w:hAnsiTheme="majorEastAsia" w:hint="eastAsia"/>
+          <w:sz w:val="24"/>
+          <w:szCs w:val="24"/>
+        </w:rPr>
+      </w:pPr>
+      <w:r>
+        <w:rPr>
+          <w:rFonts w:asciiTheme="majorEastAsia" w:eastAsiaTheme="majorEastAsia" w:hAnsiTheme="majorEastAsia"/>
+          <w:sz w:val="24"/>
+          <w:szCs w:val="24"/>
+        </w:rPr>
+        <w:tab/>
+      </w:r>
+      <w:r>
+        <w:rPr>
+          <w:rFonts w:asciiTheme="majorEastAsia" w:eastAsiaTheme="majorEastAsia" w:hAnsiTheme="majorEastAsia"/>
+          <w:sz w:val="24"/>
+          <w:szCs w:val="24"/>
+        </w:rPr>
+        <w:tab/>
+      </w:r>
+      <w:r>
+        <w:rPr>
+          <w:rFonts w:asciiTheme="majorEastAsia" w:eastAsiaTheme="majorEastAsia" w:hAnsiTheme="majorEastAsia" w:hint="eastAsia"/>
+          <w:sz w:val="24"/>
+          <w:szCs w:val="24"/>
+        </w:rPr>
+        <w:t>显示：</w:t>
+      </w:r>
+      <w:r>
+        <w:rPr>
+          <w:rFonts w:asciiTheme="majorEastAsia" w:eastAsiaTheme="majorEastAsia" w:hAnsiTheme="majorEastAsia" w:hint="eastAsia"/>
+          <w:sz w:val="24"/>
+          <w:szCs w:val="24"/>
+        </w:rPr>
+        <w:t>CPU</w:t>
+      </w:r>
+      <w:r>
+        <w:rPr>
+          <w:rFonts w:asciiTheme="majorEastAsia" w:eastAsiaTheme="majorEastAsia" w:hAnsiTheme="majorEastAsia" w:hint="eastAsia"/>
+          <w:sz w:val="24"/>
+          <w:szCs w:val="24"/>
+        </w:rPr>
+        <w:t>、内存、硬盘信息  应用系统</w:t>
+      </w:r>
+      <w:r>
+        <w:rPr>
+          <w:rFonts w:asciiTheme="majorEastAsia" w:eastAsiaTheme="majorEastAsia" w:hAnsiTheme="majorEastAsia" w:hint="eastAsia"/>
+          <w:sz w:val="24"/>
+          <w:szCs w:val="24"/>
+        </w:rPr>
+        <w:t>信息</w:t>
+      </w:r>
+    </w:p>
+    <w:p>
+      <w:pPr>
+        <w:pStyle w:val="1"/>
+        <w:rPr>
+          <w:rFonts w:hint="eastAsia"/>
+        </w:rPr>
+      </w:pPr>
+      <w:bookmarkStart w:id="29" w:name="_Toc445325827"/>
+      <w:r>
+        <w:rPr>
+          <w:rFonts w:hint="eastAsia"/>
+        </w:rPr>
+        <w:lastRenderedPageBreak/>
+        <w:t>三</w:t>
+      </w:r>
+      <w:r>
+        <w:rPr>
+          <w:rFonts w:hint="eastAsia"/>
+        </w:rPr>
+        <w:t xml:space="preserve"> </w:t>
+      </w:r>
       <w:bookmarkEnd w:id="29"/>
-    </w:p>
-    <w:p>
-      <w:pPr>
-        <w:rPr>
-          <w:rFonts w:asciiTheme="majorEastAsia" w:eastAsiaTheme="majorEastAsia" w:hAnsiTheme="majorEastAsia"/>
-          <w:sz w:val="24"/>
-          <w:szCs w:val="24"/>
-        </w:rPr>
-      </w:pPr>
-      <w:r>
-        <w:rPr>
-          <w:rFonts w:asciiTheme="majorEastAsia" w:eastAsiaTheme="majorEastAsia" w:hAnsiTheme="majorEastAsia"/>
-          <w:sz w:val="24"/>
-          <w:szCs w:val="24"/>
-        </w:rPr>
-        <w:tab/>
-      </w:r>
-      <w:r>
-        <w:rPr>
-          <w:rFonts w:asciiTheme="majorEastAsia" w:eastAsiaTheme="majorEastAsia" w:hAnsiTheme="majorEastAsia"/>
-          <w:sz w:val="24"/>
-          <w:szCs w:val="24"/>
-        </w:rPr>
-        <w:tab/>
-      </w:r>
-      <w:r>
-        <w:rPr>
-          <w:rFonts w:asciiTheme="majorEastAsia" w:eastAsiaTheme="majorEastAsia" w:hAnsiTheme="majorEastAsia" w:hint="eastAsia"/>
-          <w:sz w:val="24"/>
-          <w:szCs w:val="24"/>
-        </w:rPr>
-        <w:t>测试能否查看系统信息及当前系统工作</w:t>
-      </w:r>
-      <w:r>
-        <w:rPr>
-          <w:rFonts w:asciiTheme="majorEastAsia" w:eastAsiaTheme="majorEastAsia" w:hAnsiTheme="majorEastAsia" w:hint="eastAsia"/>
-          <w:sz w:val="24"/>
-          <w:szCs w:val="24"/>
-        </w:rPr>
-        <w:t>情况</w:t>
-      </w:r>
-      <w:r>
-        <w:rPr>
-          <w:rFonts w:asciiTheme="majorEastAsia" w:eastAsiaTheme="majorEastAsia" w:hAnsiTheme="majorEastAsia" w:hint="eastAsia"/>
-          <w:sz w:val="24"/>
-          <w:szCs w:val="24"/>
-        </w:rPr>
-        <w:t>。</w:t>
-      </w:r>
-    </w:p>
-    <w:p>
-      <w:pPr>
-        <w:rPr>
-          <w:rFonts w:asciiTheme="majorEastAsia" w:eastAsiaTheme="majorEastAsia" w:hAnsiTheme="majorEastAsia"/>
-          <w:sz w:val="24"/>
-          <w:szCs w:val="24"/>
-        </w:rPr>
-      </w:pPr>
-    </w:p>
-    <w:p>
-      <w:pPr>
-        <w:pStyle w:val="1"/>
-      </w:pPr>
-      <w:bookmarkStart w:id="30" w:name="_Toc445325827"/>
-      <w:r>
-        <w:rPr>
-          <w:rFonts w:hint="eastAsia"/>
-        </w:rPr>
-        <w:t>三</w:t>
-      </w:r>
-      <w:r>
-        <w:rPr>
-          <w:rFonts w:hint="eastAsia"/>
-        </w:rPr>
-        <w:t xml:space="preserve"> </w:t>
-      </w:r>
-      <w:r>
-        <w:rPr>
-          <w:rFonts w:hint="eastAsia"/>
-        </w:rPr>
-        <w:t>标题</w:t>
-      </w:r>
-      <w:r>
-        <w:t>三</w:t>
-      </w:r>
-      <w:bookmarkEnd w:id="30"/>
+      <w:r>
+        <w:rPr>
+          <w:rFonts w:hint="eastAsia"/>
+        </w:rPr>
+        <w:t>性能测试</w:t>
+      </w:r>
     </w:p>
     <w:p>
       <w:pPr>
@@ -12543,7 +14245,7 @@
           <w:bCs w:val="0"/>
         </w:rPr>
       </w:pPr>
-      <w:bookmarkStart w:id="31" w:name="_Toc445325828"/>
+      <w:bookmarkStart w:id="30" w:name="_Toc445325828"/>
       <w:r>
         <w:rPr>
           <w:b w:val="0"/>
@@ -12559,21 +14261,264 @@
         </w:rPr>
         <w:t xml:space="preserve"> </w:t>
       </w:r>
-      <w:r>
-        <w:rPr>
+      <w:bookmarkEnd w:id="30"/>
+      <w:r>
+        <w:rPr>
+          <w:rFonts w:hint="eastAsia"/>
           <w:b w:val="0"/>
           <w:bCs w:val="0"/>
         </w:rPr>
-        <w:t>小标题</w:t>
-      </w:r>
-      <w:r>
+        <w:t>响应时间测试</w:t>
+      </w:r>
+    </w:p>
+    <w:p>
+      <w:pPr>
+        <w:ind w:left="420" w:firstLine="420"/>
+        <w:rPr>
+          <w:rFonts w:asciiTheme="majorEastAsia" w:eastAsiaTheme="majorEastAsia" w:hAnsiTheme="majorEastAsia"/>
+          <w:sz w:val="24"/>
+          <w:szCs w:val="24"/>
+        </w:rPr>
+      </w:pPr>
+      <w:r>
+        <w:rPr>
+          <w:rFonts w:asciiTheme="majorEastAsia" w:eastAsiaTheme="majorEastAsia" w:hAnsiTheme="majorEastAsia" w:hint="eastAsia"/>
+          <w:sz w:val="24"/>
+          <w:szCs w:val="24"/>
+        </w:rPr>
+        <w:t>测试响应时间是否满足以下条件：</w:t>
+      </w:r>
+    </w:p>
+    <w:p>
+      <w:pPr>
+        <w:ind w:left="420" w:firstLine="420"/>
+        <w:rPr>
+          <w:rFonts w:asciiTheme="majorEastAsia" w:eastAsiaTheme="majorEastAsia" w:hAnsiTheme="majorEastAsia"/>
+          <w:sz w:val="24"/>
+          <w:szCs w:val="24"/>
+        </w:rPr>
+      </w:pPr>
+      <w:r>
+        <w:rPr>
+          <w:rFonts w:asciiTheme="majorEastAsia" w:eastAsiaTheme="majorEastAsia" w:hAnsiTheme="majorEastAsia" w:hint="eastAsia"/>
+          <w:sz w:val="24"/>
+          <w:szCs w:val="24"/>
+        </w:rPr>
+        <w:t>一般操作系统响应时间&lt;=5秒，查询检索平均等待响应时间&lt;=7秒，复杂计算超过7</w:t>
+      </w:r>
+      <w:r>
+        <w:rPr>
+          <w:rFonts w:asciiTheme="majorEastAsia" w:eastAsiaTheme="majorEastAsia" w:hAnsiTheme="majorEastAsia" w:hint="eastAsia"/>
+          <w:sz w:val="24"/>
+          <w:szCs w:val="24"/>
+        </w:rPr>
+        <w:t>秒显示</w:t>
+      </w:r>
+      <w:r>
+        <w:rPr>
+          <w:rFonts w:asciiTheme="majorEastAsia" w:eastAsiaTheme="majorEastAsia" w:hAnsiTheme="majorEastAsia" w:hint="eastAsia"/>
+          <w:sz w:val="24"/>
+          <w:szCs w:val="24"/>
+        </w:rPr>
+        <w:t>等待提示信息，并在系统处理非正常中断时候有明确的信息提供。</w:t>
+      </w:r>
+    </w:p>
+    <w:p>
+      <w:pPr>
+        <w:pStyle w:val="2"/>
+        <w:spacing w:before="0" w:after="0" w:line="240" w:lineRule="auto"/>
         <w:rPr>
           <w:b w:val="0"/>
           <w:bCs w:val="0"/>
         </w:rPr>
-        <w:t>1</w:t>
-      </w:r>
+      </w:pPr>
+      <w:r>
+        <w:rPr>
+          <w:b w:val="0"/>
+          <w:bCs w:val="0"/>
+        </w:rPr>
+        <w:t>3.2</w:t>
+      </w:r>
+      <w:r>
+        <w:rPr>
+          <w:rFonts w:hint="eastAsia"/>
+          <w:b w:val="0"/>
+          <w:bCs w:val="0"/>
+        </w:rPr>
+        <w:t xml:space="preserve"> </w:t>
+      </w:r>
+      <w:r>
+        <w:rPr>
+          <w:rFonts w:hint="eastAsia"/>
+          <w:b w:val="0"/>
+          <w:bCs w:val="0"/>
+        </w:rPr>
+        <w:t>适用性</w:t>
+      </w:r>
+      <w:r>
+        <w:rPr>
+          <w:rFonts w:hint="eastAsia"/>
+          <w:b w:val="0"/>
+          <w:bCs w:val="0"/>
+        </w:rPr>
+        <w:t>测试</w:t>
+      </w:r>
+    </w:p>
+    <w:p>
+      <w:pPr>
+        <w:ind w:left="420" w:firstLine="420"/>
+        <w:rPr>
+          <w:rFonts w:hint="eastAsia"/>
+        </w:rPr>
+      </w:pPr>
+      <w:r>
+        <w:rPr>
+          <w:rFonts w:asciiTheme="majorEastAsia" w:eastAsiaTheme="majorEastAsia" w:hAnsiTheme="majorEastAsia" w:hint="eastAsia"/>
+          <w:sz w:val="24"/>
+          <w:szCs w:val="24"/>
+        </w:rPr>
+        <w:t>测试</w:t>
+      </w:r>
+      <w:r>
+        <w:rPr>
+          <w:rFonts w:asciiTheme="majorEastAsia" w:eastAsiaTheme="majorEastAsia" w:hAnsiTheme="majorEastAsia" w:hint="eastAsia"/>
+          <w:sz w:val="24"/>
+          <w:szCs w:val="24"/>
+        </w:rPr>
+        <w:t>系统是否能在对其各项功能</w:t>
+      </w:r>
+      <w:r>
+        <w:rPr>
+          <w:rFonts w:asciiTheme="majorEastAsia" w:eastAsiaTheme="majorEastAsia" w:hAnsiTheme="majorEastAsia" w:hint="eastAsia"/>
+          <w:sz w:val="24"/>
+          <w:szCs w:val="24"/>
+        </w:rPr>
+        <w:t>实现</w:t>
+      </w:r>
+      <w:r>
+        <w:rPr>
+          <w:rFonts w:asciiTheme="majorEastAsia" w:eastAsiaTheme="majorEastAsia" w:hAnsiTheme="majorEastAsia" w:hint="eastAsia"/>
+          <w:sz w:val="24"/>
+          <w:szCs w:val="24"/>
+        </w:rPr>
+        <w:t>的同时，所占用的CPU、内存、磁盘和网络资源</w:t>
+      </w:r>
+      <w:r>
+        <w:rPr>
+          <w:rFonts w:asciiTheme="majorEastAsia" w:eastAsiaTheme="majorEastAsia" w:hAnsiTheme="majorEastAsia" w:hint="eastAsia"/>
+          <w:sz w:val="24"/>
+          <w:szCs w:val="24"/>
+        </w:rPr>
+        <w:t>能在用户可以接受的</w:t>
+      </w:r>
+      <w:r>
+        <w:rPr>
+          <w:rFonts w:asciiTheme="majorEastAsia" w:eastAsiaTheme="majorEastAsia" w:hAnsiTheme="majorEastAsia" w:hint="eastAsia"/>
+          <w:sz w:val="24"/>
+          <w:szCs w:val="24"/>
+        </w:rPr>
+        <w:t>范围内。</w:t>
+      </w:r>
+    </w:p>
+    <w:p>
+      <w:pPr>
+        <w:pStyle w:val="2"/>
+        <w:spacing w:before="0" w:after="0" w:line="240" w:lineRule="auto"/>
+        <w:rPr>
+          <w:b w:val="0"/>
+          <w:bCs w:val="0"/>
+        </w:rPr>
+      </w:pPr>
+      <w:r>
+        <w:rPr>
+          <w:b w:val="0"/>
+          <w:bCs w:val="0"/>
+        </w:rPr>
+        <w:t>3.3</w:t>
+      </w:r>
+      <w:r>
+        <w:rPr>
+          <w:rFonts w:hint="eastAsia"/>
+          <w:b w:val="0"/>
+          <w:bCs w:val="0"/>
+        </w:rPr>
+        <w:t xml:space="preserve"> </w:t>
+      </w:r>
+      <w:r>
+        <w:rPr>
+          <w:rFonts w:hint="eastAsia"/>
+          <w:b w:val="0"/>
+          <w:bCs w:val="0"/>
+        </w:rPr>
+        <w:t>准确性</w:t>
+      </w:r>
+      <w:r>
+        <w:rPr>
+          <w:rFonts w:hint="eastAsia"/>
+          <w:b w:val="0"/>
+          <w:bCs w:val="0"/>
+        </w:rPr>
+        <w:t>测试</w:t>
+      </w:r>
+    </w:p>
+    <w:p>
+      <w:pPr>
+        <w:ind w:left="420" w:firstLine="420"/>
+        <w:rPr>
+          <w:rFonts w:asciiTheme="majorEastAsia" w:eastAsiaTheme="majorEastAsia" w:hAnsiTheme="majorEastAsia"/>
+          <w:sz w:val="24"/>
+          <w:szCs w:val="24"/>
+        </w:rPr>
+      </w:pPr>
+      <w:r>
+        <w:rPr>
+          <w:rFonts w:asciiTheme="majorEastAsia" w:eastAsiaTheme="majorEastAsia" w:hAnsiTheme="majorEastAsia" w:hint="eastAsia"/>
+          <w:sz w:val="24"/>
+          <w:szCs w:val="24"/>
+        </w:rPr>
+        <w:t>测试</w:t>
+      </w:r>
+      <w:r>
+        <w:rPr>
+          <w:rFonts w:asciiTheme="majorEastAsia" w:eastAsiaTheme="majorEastAsia" w:hAnsiTheme="majorEastAsia" w:hint="eastAsia"/>
+          <w:sz w:val="24"/>
+          <w:szCs w:val="24"/>
+        </w:rPr>
+        <w:t>数据上报的合格率是否</w:t>
+      </w:r>
+      <w:r>
+        <w:rPr>
+          <w:rFonts w:asciiTheme="majorEastAsia" w:eastAsiaTheme="majorEastAsia" w:hAnsiTheme="majorEastAsia" w:hint="eastAsia"/>
+          <w:sz w:val="24"/>
+          <w:szCs w:val="24"/>
+        </w:rPr>
+        <w:t>满足管理工作的要求，查询数据的准确度</w:t>
+      </w:r>
+      <w:r>
+        <w:rPr>
+          <w:rFonts w:asciiTheme="majorEastAsia" w:eastAsiaTheme="majorEastAsia" w:hAnsiTheme="majorEastAsia" w:hint="eastAsia"/>
+          <w:sz w:val="24"/>
+          <w:szCs w:val="24"/>
+        </w:rPr>
+        <w:t>是否为</w:t>
+      </w:r>
+      <w:bookmarkStart w:id="31" w:name="_GoBack"/>
       <w:bookmarkEnd w:id="31"/>
+      <w:r>
+        <w:rPr>
+          <w:rFonts w:asciiTheme="majorEastAsia" w:eastAsiaTheme="majorEastAsia" w:hAnsiTheme="majorEastAsia" w:hint="eastAsia"/>
+          <w:sz w:val="24"/>
+          <w:szCs w:val="24"/>
+        </w:rPr>
+        <w:t>100%。</w:t>
+      </w:r>
+    </w:p>
+    <w:p>
+      <w:pPr>
+        <w:rPr>
+          <w:rFonts w:hint="eastAsia"/>
+        </w:rPr>
+      </w:pPr>
     </w:p>
     <w:sectPr>
       <w:headerReference w:type="even" r:id="rId10"/>
@@ -12685,7 +14630,7 @@
         <w:rStyle w:val="a8"/>
         <w:noProof/>
       </w:rPr>
-      <w:t>9</w:t>
+      <w:t>1</w:t>
     </w:r>
     <w:r>
       <w:rPr>
@@ -14423,6 +16368,7 @@
     <w:rsid w:val="00B34391"/>
     <w:rsid w:val="00B52CA8"/>
     <w:rsid w:val="00B5329C"/>
+    <w:rsid w:val="00BA06BC"/>
     <w:rsid w:val="00BA12D2"/>
     <w:rsid w:val="00C012F1"/>
     <w:rsid w:val="00C34547"/>
@@ -15205,7 +17151,7 @@
 </file>
 
 <file path=customXml/itemProps2.xml><?xml version="1.0" encoding="utf-8"?>
-<ds:datastoreItem xmlns:ds="http://schemas.openxmlformats.org/officeDocument/2006/customXml" ds:itemID="{416B1B84-FB5B-4359-BE11-A96725218F7B}">
+<ds:datastoreItem xmlns:ds="http://schemas.openxmlformats.org/officeDocument/2006/customXml" ds:itemID="{39BEC219-23AC-4183-9CEF-6F0AECFB32F8}">
   <ds:schemaRefs>
     <ds:schemaRef ds:uri="http://schemas.openxmlformats.org/officeDocument/2006/bibliography"/>
   </ds:schemaRefs>

</xml_diff>